<commit_message>
[FIX] Fix auto logout timer
</commit_message>
<xml_diff>
--- a/solr/Manuale Archivio.docx
+++ b/solr/Manuale Archivio.docx
@@ -1,6 +1,6 @@
 
 <file path=word/document.xml><?xml version="1.0" encoding="utf-8"?>
-<w:document xmlns:wpc="http://schemas.microsoft.com/office/word/2010/wordprocessingCanvas" xmlns:cx="http://schemas.microsoft.com/office/drawing/2014/chartex" xmlns:cx1="http://schemas.microsoft.com/office/drawing/2015/9/8/chartex" xmlns:cx2="http://schemas.microsoft.com/office/drawing/2015/10/21/chartex" xmlns:cx3="http://schemas.microsoft.com/office/drawing/2016/5/9/chartex" xmlns:cx4="http://schemas.microsoft.com/office/drawing/2016/5/10/chartex" xmlns:cx5="http://schemas.microsoft.com/office/drawing/2016/5/11/chartex" xmlns:cx6="http://schemas.microsoft.com/office/drawing/2016/5/12/chartex" xmlns:cx7="http://schemas.microsoft.com/office/drawing/2016/5/13/chartex" xmlns:cx8="http://schemas.microsoft.com/office/drawing/2016/5/14/chartex" xmlns:mc="http://schemas.openxmlformats.org/markup-compatibility/2006" xmlns:aink="http://schemas.microsoft.com/office/drawing/2016/ink" xmlns:am3d="http://schemas.microsoft.com/office/drawing/2017/model3d" xmlns:o="urn:schemas-microsoft-com:office:office" xmlns:r="http://schemas.openxmlformats.org/officeDocument/2006/relationships" xmlns:m="http://schemas.openxmlformats.org/officeDocument/2006/math" xmlns:v="urn:schemas-microsoft-com:vml" xmlns:wp14="http://schemas.microsoft.com/office/word/2010/wordprocessingDrawing" xmlns:wp="http://schemas.openxmlformats.org/drawingml/2006/wordprocessingDrawing" xmlns:w10="urn:schemas-microsoft-com:office:word" xmlns:w="http://schemas.openxmlformats.org/wordprocessingml/2006/main" xmlns:w14="http://schemas.microsoft.com/office/word/2010/wordml" xmlns:w15="http://schemas.microsoft.com/office/word/2012/wordml" xmlns:w16cid="http://schemas.microsoft.com/office/word/2016/wordml/cid" xmlns:w16se="http://schemas.microsoft.com/office/word/2015/wordml/symex" xmlns:wpg="http://schemas.microsoft.com/office/word/2010/wordprocessingGroup" xmlns:wpi="http://schemas.microsoft.com/office/word/2010/wordprocessingInk" xmlns:wne="http://schemas.microsoft.com/office/word/2006/wordml" xmlns:wps="http://schemas.microsoft.com/office/word/2010/wordprocessingShape" mc:Ignorable="w14 w15 w16se w16cid wp14">
+<w:document xmlns:wpc="http://schemas.microsoft.com/office/word/2010/wordprocessingCanvas" xmlns:cx="http://schemas.microsoft.com/office/drawing/2014/chartex" xmlns:cx1="http://schemas.microsoft.com/office/drawing/2015/9/8/chartex" xmlns:cx2="http://schemas.microsoft.com/office/drawing/2015/10/21/chartex" xmlns:cx3="http://schemas.microsoft.com/office/drawing/2016/5/9/chartex" xmlns:cx4="http://schemas.microsoft.com/office/drawing/2016/5/10/chartex" xmlns:cx5="http://schemas.microsoft.com/office/drawing/2016/5/11/chartex" xmlns:cx6="http://schemas.microsoft.com/office/drawing/2016/5/12/chartex" xmlns:cx7="http://schemas.microsoft.com/office/drawing/2016/5/13/chartex" xmlns:cx8="http://schemas.microsoft.com/office/drawing/2016/5/14/chartex" xmlns:mc="http://schemas.openxmlformats.org/markup-compatibility/2006" xmlns:aink="http://schemas.microsoft.com/office/drawing/2016/ink" xmlns:am3d="http://schemas.microsoft.com/office/drawing/2017/model3d" xmlns:o="urn:schemas-microsoft-com:office:office" xmlns:r="http://schemas.openxmlformats.org/officeDocument/2006/relationships" xmlns:m="http://schemas.openxmlformats.org/officeDocument/2006/math" xmlns:v="urn:schemas-microsoft-com:vml" xmlns:wp14="http://schemas.microsoft.com/office/word/2010/wordprocessingDrawing" xmlns:wp="http://schemas.openxmlformats.org/drawingml/2006/wordprocessingDrawing" xmlns:w10="urn:schemas-microsoft-com:office:word" xmlns:w="http://schemas.openxmlformats.org/wordprocessingml/2006/main" xmlns:w14="http://schemas.microsoft.com/office/word/2010/wordml" xmlns:w15="http://schemas.microsoft.com/office/word/2012/wordml" xmlns:w16cex="http://schemas.microsoft.com/office/word/2018/wordml/cex" xmlns:w16cid="http://schemas.microsoft.com/office/word/2016/wordml/cid" xmlns:w16="http://schemas.microsoft.com/office/word/2018/wordml" xmlns:w16se="http://schemas.microsoft.com/office/word/2015/wordml/symex" xmlns:wpg="http://schemas.microsoft.com/office/word/2010/wordprocessingGroup" xmlns:wpi="http://schemas.microsoft.com/office/word/2010/wordprocessingInk" xmlns:wne="http://schemas.microsoft.com/office/word/2006/wordml" xmlns:wps="http://schemas.microsoft.com/office/word/2010/wordprocessingShape" mc:Ignorable="w14 w15 w16se w16cid w16 w16cex wp14">
   <w:body>
     <w:p>
       <w:pPr>
@@ -5870,8 +5870,8 @@
           <w:noProof/>
         </w:rPr>
         <w:drawing>
-          <wp:inline distT="0" distB="0" distL="0" distR="0" wp14:anchorId="34519EC8" wp14:editId="226BFF7F">
-            <wp:extent cx="4222287" cy="2283446"/>
+          <wp:inline distT="0" distB="0" distL="0" distR="0" wp14:anchorId="34519EC8" wp14:editId="11FE8BE5">
+            <wp:extent cx="3864334" cy="2282825"/>
             <wp:effectExtent l="0" t="0" r="0" b="3175"/>
             <wp:docPr id="13" name="Picture 13"/>
             <wp:cNvGraphicFramePr>
@@ -5899,7 +5899,7 @@
                   <pic:spPr>
                     <a:xfrm>
                       <a:off x="0" y="0"/>
-                      <a:ext cx="4222287" cy="2283446"/>
+                      <a:ext cx="3868134" cy="2285070"/>
                     </a:xfrm>
                     <a:prstGeom prst="rect">
                       <a:avLst/>
@@ -5944,7 +5944,29 @@
           <w:rFonts w:ascii="Palatino Linotype" w:hAnsi="Palatino Linotype"/>
           <w:lang w:val="it-IT"/>
         </w:rPr>
-        <w:t>Ogni volume è caratterizzato dalle seguenti informazioni</w:t>
+        <w:t xml:space="preserve">Ogni volume </w:t>
+      </w:r>
+      <w:bookmarkStart w:id="12" w:name="OLE_LINK3"/>
+      <w:bookmarkStart w:id="13" w:name="OLE_LINK4"/>
+      <w:bookmarkStart w:id="14" w:name="OLE_LINK9"/>
+      <w:bookmarkStart w:id="15" w:name="OLE_LINK14"/>
+      <w:r>
+        <w:rPr>
+          <w:rFonts w:ascii="Palatino Linotype" w:hAnsi="Palatino Linotype"/>
+          <w:lang w:val="it-IT"/>
+        </w:rPr>
+        <w:t>è</w:t>
+      </w:r>
+      <w:bookmarkEnd w:id="12"/>
+      <w:bookmarkEnd w:id="13"/>
+      <w:bookmarkEnd w:id="14"/>
+      <w:bookmarkEnd w:id="15"/>
+      <w:r>
+        <w:rPr>
+          <w:rFonts w:ascii="Palatino Linotype" w:hAnsi="Palatino Linotype"/>
+          <w:lang w:val="it-IT"/>
+        </w:rPr>
+        <w:t xml:space="preserve"> caratterizzato dalle seguenti informazioni</w:t>
       </w:r>
       <w:r>
         <w:rPr>
@@ -5982,6 +6004,15 @@
           <w:iCs/>
           <w:lang w:val="it-IT"/>
         </w:rPr>
+        <w:t xml:space="preserve">prefisso </w:t>
+      </w:r>
+      <w:r>
+        <w:rPr>
+          <w:rFonts w:ascii="Palatino Linotype" w:hAnsi="Palatino Linotype"/>
+          <w:i/>
+          <w:iCs/>
+          <w:lang w:val="it-IT"/>
+        </w:rPr>
         <w:t>codice archivio</w:t>
       </w:r>
       <w:r>
@@ -6004,7 +6035,210 @@
           <w:rFonts w:ascii="Palatino Linotype" w:hAnsi="Palatino Linotype"/>
           <w:lang w:val="it-IT"/>
         </w:rPr>
-        <w:t xml:space="preserve"> nel formato XXXX.YY (XXXX anno di pubblicazione, YY ordine cronologico delle pubblicazioni in quell’anno). </w:t>
+        <w:t xml:space="preserve"> </w:t>
+      </w:r>
+      <w:r>
+        <w:rPr>
+          <w:rFonts w:ascii="Palatino Linotype" w:hAnsi="Palatino Linotype"/>
+          <w:lang w:val="it-IT"/>
+        </w:rPr>
+        <w:t xml:space="preserve">che rappresenta la prima parte del </w:t>
+      </w:r>
+      <w:r>
+        <w:rPr>
+          <w:rFonts w:ascii="Palatino Linotype" w:hAnsi="Palatino Linotype"/>
+          <w:i/>
+          <w:iCs/>
+          <w:lang w:val="it-IT"/>
+        </w:rPr>
+        <w:t>codice</w:t>
+      </w:r>
+      <w:r>
+        <w:rPr>
+          <w:rFonts w:ascii="Palatino Linotype" w:hAnsi="Palatino Linotype"/>
+          <w:i/>
+          <w:iCs/>
+          <w:lang w:val="it-IT"/>
+        </w:rPr>
+        <w:t xml:space="preserve"> </w:t>
+      </w:r>
+      <w:r>
+        <w:rPr>
+          <w:rFonts w:ascii="Palatino Linotype" w:hAnsi="Palatino Linotype"/>
+          <w:i/>
+          <w:iCs/>
+          <w:lang w:val="it-IT"/>
+        </w:rPr>
+        <w:t>archivio</w:t>
+      </w:r>
+      <w:r>
+        <w:rPr>
+          <w:rFonts w:ascii="Palatino Linotype" w:hAnsi="Palatino Linotype"/>
+          <w:lang w:val="it-IT"/>
+        </w:rPr>
+        <w:t xml:space="preserve"> </w:t>
+      </w:r>
+      <w:r>
+        <w:rPr>
+          <w:rFonts w:ascii="Palatino Linotype" w:hAnsi="Palatino Linotype"/>
+          <w:lang w:val="it-IT"/>
+        </w:rPr>
+        <w:t>WWW.WWW</w:t>
+      </w:r>
+      <w:r>
+        <w:rPr>
+          <w:rFonts w:ascii="Palatino Linotype" w:hAnsi="Palatino Linotype"/>
+          <w:lang w:val="it-IT"/>
+        </w:rPr>
+        <w:t>.</w:t>
+      </w:r>
+      <w:r>
+        <w:rPr>
+          <w:rFonts w:ascii="Palatino Linotype" w:hAnsi="Palatino Linotype"/>
+          <w:lang w:val="it-IT"/>
+        </w:rPr>
+        <w:t>XXXX.YY (</w:t>
+      </w:r>
+      <w:r>
+        <w:rPr>
+          <w:rFonts w:ascii="Palatino Linotype" w:hAnsi="Palatino Linotype"/>
+          <w:lang w:val="it-IT"/>
+        </w:rPr>
+        <w:t>WWW.WWW</w:t>
+      </w:r>
+      <w:r>
+        <w:rPr>
+          <w:rFonts w:ascii="Palatino Linotype" w:hAnsi="Palatino Linotype"/>
+          <w:lang w:val="it-IT"/>
+        </w:rPr>
+        <w:t xml:space="preserve"> prefisso, </w:t>
+      </w:r>
+      <w:r>
+        <w:rPr>
+          <w:rFonts w:ascii="Palatino Linotype" w:hAnsi="Palatino Linotype"/>
+          <w:lang w:val="it-IT"/>
+        </w:rPr>
+        <w:t xml:space="preserve">XXXX anno di pubblicazione, YY ordine cronologico delle pubblicazioni </w:t>
+      </w:r>
+      <w:r>
+        <w:rPr>
+          <w:rFonts w:ascii="Palatino Linotype" w:hAnsi="Palatino Linotype"/>
+          <w:lang w:val="it-IT"/>
+        </w:rPr>
+        <w:t>di</w:t>
+      </w:r>
+      <w:r>
+        <w:rPr>
+          <w:rFonts w:ascii="Palatino Linotype" w:hAnsi="Palatino Linotype"/>
+          <w:lang w:val="it-IT"/>
+        </w:rPr>
+        <w:t xml:space="preserve"> quell’anno</w:t>
+      </w:r>
+      <w:r>
+        <w:rPr>
+          <w:rFonts w:ascii="Palatino Linotype" w:hAnsi="Palatino Linotype"/>
+          <w:lang w:val="it-IT"/>
+        </w:rPr>
+        <w:t>, es. CON.IST.2000.01</w:t>
+      </w:r>
+      <w:r>
+        <w:rPr>
+          <w:rFonts w:ascii="Palatino Linotype" w:hAnsi="Palatino Linotype"/>
+          <w:lang w:val="it-IT"/>
+        </w:rPr>
+        <w:t>).</w:t>
+      </w:r>
+      <w:r>
+        <w:rPr>
+          <w:rFonts w:ascii="Palatino Linotype" w:hAnsi="Palatino Linotype"/>
+          <w:lang w:val="it-IT"/>
+        </w:rPr>
+        <w:t xml:space="preserve"> Una volta scelto </w:t>
+      </w:r>
+      <w:r>
+        <w:rPr>
+          <w:rFonts w:ascii="Palatino Linotype" w:hAnsi="Palatino Linotype"/>
+          <w:lang w:val="it-IT"/>
+        </w:rPr>
+        <w:t xml:space="preserve">questo prefisso (nel caso di un libro scegliere il prefisso nullo) e l’anno di pubblicazione, il </w:t>
+      </w:r>
+      <w:r>
+        <w:rPr>
+          <w:rFonts w:ascii="Palatino Linotype" w:hAnsi="Palatino Linotype"/>
+          <w:i/>
+          <w:iCs/>
+          <w:lang w:val="it-IT"/>
+        </w:rPr>
+        <w:t>codice</w:t>
+      </w:r>
+      <w:r>
+        <w:rPr>
+          <w:rFonts w:ascii="Palatino Linotype" w:hAnsi="Palatino Linotype"/>
+          <w:i/>
+          <w:iCs/>
+          <w:lang w:val="it-IT"/>
+        </w:rPr>
+        <w:t xml:space="preserve"> </w:t>
+      </w:r>
+      <w:r>
+        <w:rPr>
+          <w:rFonts w:ascii="Palatino Linotype" w:hAnsi="Palatino Linotype"/>
+          <w:i/>
+          <w:iCs/>
+          <w:lang w:val="it-IT"/>
+        </w:rPr>
+        <w:t>archivio</w:t>
+      </w:r>
+      <w:r>
+        <w:rPr>
+          <w:rFonts w:ascii="Palatino Linotype" w:hAnsi="Palatino Linotype"/>
+          <w:i/>
+          <w:iCs/>
+          <w:lang w:val="it-IT"/>
+        </w:rPr>
+        <w:t xml:space="preserve"> </w:t>
+      </w:r>
+      <w:r>
+        <w:rPr>
+          <w:rFonts w:ascii="Palatino Linotype" w:hAnsi="Palatino Linotype"/>
+          <w:lang w:val="it-IT"/>
+        </w:rPr>
+        <w:t xml:space="preserve">viene creato automaticamente e </w:t>
+      </w:r>
+      <w:r>
+        <w:rPr>
+          <w:rFonts w:ascii="Palatino Linotype" w:hAnsi="Palatino Linotype"/>
+          <w:lang w:val="it-IT"/>
+        </w:rPr>
+        <w:t>sarà</w:t>
+      </w:r>
+      <w:r>
+        <w:rPr>
+          <w:rFonts w:ascii="Palatino Linotype" w:hAnsi="Palatino Linotype"/>
+          <w:lang w:val="it-IT"/>
+        </w:rPr>
+        <w:t xml:space="preserve"> mostrato alla fine nel messaggio di avvenuto inserimento.</w:t>
+      </w:r>
+      <w:r>
+        <w:rPr>
+          <w:rFonts w:ascii="Palatino Linotype" w:hAnsi="Palatino Linotype"/>
+          <w:lang w:val="it-IT"/>
+        </w:rPr>
+        <w:t xml:space="preserve"> </w:t>
+      </w:r>
+      <w:r>
+        <w:rPr>
+          <w:rFonts w:ascii="Palatino Linotype" w:hAnsi="Palatino Linotype"/>
+          <w:lang w:val="it-IT"/>
+        </w:rPr>
+        <w:t xml:space="preserve"> </w:t>
+      </w:r>
+      <w:r>
+        <w:rPr>
+          <w:rFonts w:ascii="Palatino Linotype" w:hAnsi="Palatino Linotype"/>
+          <w:lang w:val="it-IT"/>
+        </w:rPr>
+        <w:t xml:space="preserve"> </w:t>
       </w:r>
       <w:r>
         <w:rPr>
@@ -6034,7 +6268,7 @@
           <w:rFonts w:ascii="Palatino Linotype" w:hAnsi="Palatino Linotype"/>
           <w:lang w:val="it-IT"/>
         </w:rPr>
-        <w:t>’indicizzazione si basa sul fatto che il codice archivio sia univoco per ogni libro, pertanto se in questa fase si ripete un codice esistente si ottiene un messaggio di errore e l’inserimento fallisce;</w:t>
+        <w:t>’indicizzazione si basa sul fatto che il codice archivio sia univoco per ogni libro;</w:t>
       </w:r>
     </w:p>
     <w:p>
@@ -6155,6 +6389,8 @@
         </w:rPr>
         <w:t xml:space="preserve">: </w:t>
       </w:r>
+      <w:bookmarkStart w:id="16" w:name="OLE_LINK1"/>
+      <w:bookmarkStart w:id="17" w:name="OLE_LINK2"/>
       <w:r>
         <w:rPr>
           <w:rFonts w:ascii="Palatino Linotype" w:hAnsi="Palatino Linotype"/>
@@ -6163,6 +6399,8 @@
         </w:rPr>
         <w:t>campo obbligatorio</w:t>
       </w:r>
+      <w:bookmarkEnd w:id="16"/>
+      <w:bookmarkEnd w:id="17"/>
       <w:r>
         <w:rPr>
           <w:rFonts w:ascii="Palatino Linotype" w:hAnsi="Palatino Linotype"/>
@@ -6216,6 +6454,8 @@
           <w:lang w:val="it-IT"/>
         </w:rPr>
       </w:pPr>
+      <w:bookmarkStart w:id="18" w:name="OLE_LINK7"/>
+      <w:bookmarkStart w:id="19" w:name="OLE_LINK8"/>
       <w:r>
         <w:rPr>
           <w:rFonts w:ascii="Palatino Linotype" w:hAnsi="Palatino Linotype"/>
@@ -6225,6 +6465,8 @@
         </w:rPr>
         <w:t>prima responsabilità</w:t>
       </w:r>
+      <w:bookmarkEnd w:id="18"/>
+      <w:bookmarkEnd w:id="19"/>
       <w:r>
         <w:rPr>
           <w:rFonts w:ascii="Palatino Linotype" w:hAnsi="Palatino Linotype"/>
@@ -6351,6 +6593,7 @@
           <w:iCs/>
           <w:lang w:val="it-IT"/>
         </w:rPr>
+        <w:lastRenderedPageBreak/>
         <w:t>edizione</w:t>
       </w:r>
       <w:r>
@@ -6389,7 +6632,36 @@
           <w:rFonts w:ascii="Palatino Linotype" w:hAnsi="Palatino Linotype"/>
           <w:lang w:val="it-IT"/>
         </w:rPr>
-        <w:t>: anno di pubblicazione;</w:t>
+        <w:t xml:space="preserve">: </w:t>
+      </w:r>
+      <w:r>
+        <w:rPr>
+          <w:rFonts w:ascii="Palatino Linotype" w:hAnsi="Palatino Linotype"/>
+          <w:b/>
+          <w:lang w:val="it-IT"/>
+        </w:rPr>
+        <w:t>campo obbligatorio</w:t>
+      </w:r>
+      <w:r>
+        <w:rPr>
+          <w:rFonts w:ascii="Palatino Linotype" w:hAnsi="Palatino Linotype"/>
+          <w:lang w:val="it-IT"/>
+        </w:rPr>
+        <w:t xml:space="preserve"> </w:t>
+      </w:r>
+      <w:r>
+        <w:rPr>
+          <w:rFonts w:ascii="Palatino Linotype" w:hAnsi="Palatino Linotype"/>
+          <w:lang w:val="it-IT"/>
+        </w:rPr>
+        <w:t>che rappresenta l’</w:t>
+      </w:r>
+      <w:r>
+        <w:rPr>
+          <w:rFonts w:ascii="Palatino Linotype" w:hAnsi="Palatino Linotype"/>
+          <w:lang w:val="it-IT"/>
+        </w:rPr>
+        <w:t>anno di pubblicazione;</w:t>
       </w:r>
     </w:p>
     <w:p>
@@ -6444,7 +6716,6 @@
           <w:iCs/>
           <w:lang w:val="it-IT"/>
         </w:rPr>
-        <w:lastRenderedPageBreak/>
         <w:t>descrizione</w:t>
       </w:r>
       <w:r>
@@ -6518,14 +6789,150 @@
           <w:iCs/>
           <w:lang w:val="it-IT"/>
         </w:rPr>
-        <w:t>soggetto</w:t>
-      </w:r>
-      <w:r>
-        <w:rPr>
-          <w:rFonts w:ascii="Palatino Linotype" w:hAnsi="Palatino Linotype"/>
-          <w:lang w:val="it-IT"/>
-        </w:rPr>
-        <w:t>: soggetto del libro;</w:t>
+        <w:t>CDD</w:t>
+      </w:r>
+      <w:r>
+        <w:rPr>
+          <w:rFonts w:ascii="Palatino Linotype" w:hAnsi="Palatino Linotype"/>
+          <w:lang w:val="it-IT"/>
+        </w:rPr>
+        <w:t>:</w:t>
+      </w:r>
+      <w:r>
+        <w:rPr>
+          <w:rFonts w:ascii="Palatino Linotype" w:hAnsi="Palatino Linotype"/>
+          <w:lang w:val="it-IT"/>
+        </w:rPr>
+        <w:t xml:space="preserve"> classificazione decimale </w:t>
+      </w:r>
+      <w:proofErr w:type="spellStart"/>
+      <w:r>
+        <w:rPr>
+          <w:rFonts w:ascii="Palatino Linotype" w:hAnsi="Palatino Linotype"/>
+          <w:lang w:val="it-IT"/>
+        </w:rPr>
+        <w:t>Dewey</w:t>
+      </w:r>
+      <w:proofErr w:type="spellEnd"/>
+      <w:r>
+        <w:rPr>
+          <w:rFonts w:ascii="Palatino Linotype" w:hAnsi="Palatino Linotype"/>
+          <w:lang w:val="it-IT"/>
+        </w:rPr>
+        <w:t xml:space="preserve"> che identifica l’argomento del libro. Una volta inseriti </w:t>
+      </w:r>
+      <w:r>
+        <w:rPr>
+          <w:rFonts w:ascii="Palatino Linotype" w:hAnsi="Palatino Linotype"/>
+          <w:i/>
+          <w:iCs/>
+          <w:lang w:val="it-IT"/>
+        </w:rPr>
+        <w:t>titolo</w:t>
+      </w:r>
+      <w:r>
+        <w:rPr>
+          <w:rFonts w:ascii="Palatino Linotype" w:hAnsi="Palatino Linotype"/>
+          <w:lang w:val="it-IT"/>
+        </w:rPr>
+        <w:t xml:space="preserve"> e </w:t>
+      </w:r>
+      <w:r>
+        <w:rPr>
+          <w:rFonts w:ascii="Palatino Linotype" w:hAnsi="Palatino Linotype"/>
+          <w:i/>
+          <w:iCs/>
+          <w:lang w:val="it-IT"/>
+        </w:rPr>
+        <w:t>prima responsabilità</w:t>
+      </w:r>
+      <w:r>
+        <w:rPr>
+          <w:rFonts w:ascii="Palatino Linotype" w:hAnsi="Palatino Linotype"/>
+          <w:i/>
+          <w:iCs/>
+          <w:lang w:val="it-IT"/>
+        </w:rPr>
+        <w:t xml:space="preserve"> </w:t>
+      </w:r>
+      <w:r>
+        <w:rPr>
+          <w:rFonts w:ascii="Palatino Linotype" w:hAnsi="Palatino Linotype"/>
+          <w:lang w:val="it-IT"/>
+        </w:rPr>
+        <w:t>viene interrogato un database pubblico per ricercare il</w:t>
+      </w:r>
+      <w:r>
+        <w:rPr>
+          <w:rFonts w:ascii="Palatino Linotype" w:hAnsi="Palatino Linotype"/>
+          <w:i/>
+          <w:iCs/>
+          <w:lang w:val="it-IT"/>
+        </w:rPr>
+        <w:t xml:space="preserve"> CDD</w:t>
+      </w:r>
+      <w:r>
+        <w:rPr>
+          <w:rFonts w:ascii="Palatino Linotype" w:hAnsi="Palatino Linotype"/>
+          <w:lang w:val="it-IT"/>
+        </w:rPr>
+        <w:t xml:space="preserve"> automaticamente. Un messaggio avvisa </w:t>
+      </w:r>
+      <w:r>
+        <w:rPr>
+          <w:rFonts w:ascii="Palatino Linotype" w:hAnsi="Palatino Linotype"/>
+          <w:lang w:val="it-IT"/>
+        </w:rPr>
+        <w:t xml:space="preserve">se non sono </w:t>
+      </w:r>
+      <w:r>
+        <w:rPr>
+          <w:rFonts w:ascii="Palatino Linotype" w:hAnsi="Palatino Linotype"/>
+          <w:lang w:val="it-IT"/>
+        </w:rPr>
+        <w:t xml:space="preserve">ancora </w:t>
+      </w:r>
+      <w:r>
+        <w:rPr>
+          <w:rFonts w:ascii="Palatino Linotype" w:hAnsi="Palatino Linotype"/>
+          <w:lang w:val="it-IT"/>
+        </w:rPr>
+        <w:t>stati inseriti dei dati necessari alla ricerca</w:t>
+      </w:r>
+      <w:r>
+        <w:rPr>
+          <w:rFonts w:ascii="Palatino Linotype" w:hAnsi="Palatino Linotype"/>
+          <w:lang w:val="it-IT"/>
+        </w:rPr>
+        <w:t xml:space="preserve"> o se questa non </w:t>
+      </w:r>
+      <w:r>
+        <w:rPr>
+          <w:rFonts w:ascii="Palatino Linotype" w:hAnsi="Palatino Linotype"/>
+          <w:lang w:val="it-IT"/>
+        </w:rPr>
+        <w:t>è</w:t>
+      </w:r>
+      <w:r>
+        <w:rPr>
+          <w:rFonts w:ascii="Palatino Linotype" w:hAnsi="Palatino Linotype"/>
+          <w:lang w:val="it-IT"/>
+        </w:rPr>
+        <w:t xml:space="preserve"> andata a buon fine. In quest’ultimo caso si dovr</w:t>
+      </w:r>
+      <w:r>
+        <w:rPr>
+          <w:rFonts w:ascii="Palatino Linotype" w:hAnsi="Palatino Linotype"/>
+          <w:lang w:val="it-IT"/>
+        </w:rPr>
+        <w:t>à</w:t>
+      </w:r>
+      <w:r>
+        <w:rPr>
+          <w:rFonts w:ascii="Palatino Linotype" w:hAnsi="Palatino Linotype"/>
+          <w:lang w:val="it-IT"/>
+        </w:rPr>
+        <w:t xml:space="preserve"> inserire manualmente il codice;</w:t>
       </w:r>
     </w:p>
     <w:p>
@@ -6549,56 +6956,14 @@
           <w:iCs/>
           <w:lang w:val="it-IT"/>
         </w:rPr>
-        <w:t>note</w:t>
-      </w:r>
-      <w:r>
-        <w:rPr>
-          <w:rFonts w:ascii="Palatino Linotype" w:hAnsi="Palatino Linotype"/>
-          <w:lang w:val="it-IT"/>
-        </w:rPr>
-        <w:t xml:space="preserve">: </w:t>
-      </w:r>
-      <w:r>
-        <w:rPr>
-          <w:rFonts w:ascii="Palatino Linotype" w:hAnsi="Palatino Linotype"/>
-          <w:lang w:val="it-IT"/>
-        </w:rPr>
-        <w:t xml:space="preserve">insieme di </w:t>
-      </w:r>
-      <w:r>
-        <w:rPr>
-          <w:rFonts w:ascii="Palatino Linotype" w:hAnsi="Palatino Linotype"/>
-          <w:lang w:val="it-IT"/>
-        </w:rPr>
-        <w:t>note riguardante il libro (</w:t>
-      </w:r>
-      <w:r>
-        <w:rPr>
-          <w:rFonts w:ascii="Palatino Linotype" w:hAnsi="Palatino Linotype"/>
-          <w:lang w:val="it-IT"/>
-        </w:rPr>
-        <w:t xml:space="preserve">eventuali </w:t>
-      </w:r>
-      <w:r>
-        <w:rPr>
-          <w:rFonts w:ascii="Palatino Linotype" w:hAnsi="Palatino Linotype"/>
-          <w:lang w:val="it-IT"/>
-        </w:rPr>
-        <w:t>donatori, commenti</w:t>
-      </w:r>
-      <w:r>
-        <w:rPr>
-          <w:rFonts w:ascii="Palatino Linotype" w:hAnsi="Palatino Linotype"/>
-          <w:lang w:val="it-IT"/>
-        </w:rPr>
-        <w:t xml:space="preserve"> al testo, curiosità</w:t>
-      </w:r>
-      <w:r>
-        <w:rPr>
-          <w:rFonts w:ascii="Palatino Linotype" w:hAnsi="Palatino Linotype"/>
-          <w:lang w:val="it-IT"/>
-        </w:rPr>
-        <w:t>…);</w:t>
+        <w:t>soggetto</w:t>
+      </w:r>
+      <w:r>
+        <w:rPr>
+          <w:rFonts w:ascii="Palatino Linotype" w:hAnsi="Palatino Linotype"/>
+          <w:lang w:val="it-IT"/>
+        </w:rPr>
+        <w:t>: soggetto del libro;</w:t>
       </w:r>
     </w:p>
     <w:p>
@@ -6622,6 +6987,79 @@
           <w:iCs/>
           <w:lang w:val="it-IT"/>
         </w:rPr>
+        <w:t>note</w:t>
+      </w:r>
+      <w:r>
+        <w:rPr>
+          <w:rFonts w:ascii="Palatino Linotype" w:hAnsi="Palatino Linotype"/>
+          <w:lang w:val="it-IT"/>
+        </w:rPr>
+        <w:t xml:space="preserve">: </w:t>
+      </w:r>
+      <w:r>
+        <w:rPr>
+          <w:rFonts w:ascii="Palatino Linotype" w:hAnsi="Palatino Linotype"/>
+          <w:lang w:val="it-IT"/>
+        </w:rPr>
+        <w:t xml:space="preserve">insieme di </w:t>
+      </w:r>
+      <w:r>
+        <w:rPr>
+          <w:rFonts w:ascii="Palatino Linotype" w:hAnsi="Palatino Linotype"/>
+          <w:lang w:val="it-IT"/>
+        </w:rPr>
+        <w:t>note riguardante il libro (</w:t>
+      </w:r>
+      <w:r>
+        <w:rPr>
+          <w:rFonts w:ascii="Palatino Linotype" w:hAnsi="Palatino Linotype"/>
+          <w:lang w:val="it-IT"/>
+        </w:rPr>
+        <w:t xml:space="preserve">eventuali </w:t>
+      </w:r>
+      <w:r>
+        <w:rPr>
+          <w:rFonts w:ascii="Palatino Linotype" w:hAnsi="Palatino Linotype"/>
+          <w:lang w:val="it-IT"/>
+        </w:rPr>
+        <w:t>donatori, commenti</w:t>
+      </w:r>
+      <w:r>
+        <w:rPr>
+          <w:rFonts w:ascii="Palatino Linotype" w:hAnsi="Palatino Linotype"/>
+          <w:lang w:val="it-IT"/>
+        </w:rPr>
+        <w:t xml:space="preserve"> al testo, curiosità</w:t>
+      </w:r>
+      <w:r>
+        <w:rPr>
+          <w:rFonts w:ascii="Palatino Linotype" w:hAnsi="Palatino Linotype"/>
+          <w:lang w:val="it-IT"/>
+        </w:rPr>
+        <w:t>…);</w:t>
+      </w:r>
+    </w:p>
+    <w:p>
+      <w:pPr>
+        <w:pStyle w:val="ListParagraph"/>
+        <w:numPr>
+          <w:ilvl w:val="0"/>
+          <w:numId w:val="3"/>
+        </w:numPr>
+        <w:spacing w:after="200" w:line="276" w:lineRule="auto"/>
+        <w:jc w:val="both"/>
+        <w:rPr>
+          <w:rFonts w:ascii="Palatino Linotype" w:hAnsi="Palatino Linotype"/>
+          <w:lang w:val="it-IT"/>
+        </w:rPr>
+      </w:pPr>
+      <w:r>
+        <w:rPr>
+          <w:rFonts w:ascii="Palatino Linotype" w:hAnsi="Palatino Linotype"/>
+          <w:i/>
+          <w:iCs/>
+          <w:lang w:val="it-IT"/>
+        </w:rPr>
         <w:t>copertina</w:t>
       </w:r>
       <w:r>
@@ -6687,7 +7125,36 @@
           <w:rFonts w:ascii="Palatino Linotype" w:hAnsi="Palatino Linotype"/>
           <w:lang w:val="it-IT"/>
         </w:rPr>
-        <w:t xml:space="preserve"> corrispondente che sarà possibile correggere</w:t>
+        <w:t xml:space="preserve"> corrispondente che </w:t>
+      </w:r>
+      <w:bookmarkStart w:id="20" w:name="OLE_LINK5"/>
+      <w:bookmarkStart w:id="21" w:name="OLE_LINK6"/>
+      <w:r>
+        <w:rPr>
+          <w:rFonts w:ascii="Palatino Linotype" w:hAnsi="Palatino Linotype"/>
+          <w:lang w:val="it-IT"/>
+        </w:rPr>
+        <w:t>sar</w:t>
+      </w:r>
+      <w:bookmarkStart w:id="22" w:name="OLE_LINK10"/>
+      <w:bookmarkStart w:id="23" w:name="OLE_LINK11"/>
+      <w:r>
+        <w:rPr>
+          <w:rFonts w:ascii="Palatino Linotype" w:hAnsi="Palatino Linotype"/>
+          <w:lang w:val="it-IT"/>
+        </w:rPr>
+        <w:t>à</w:t>
+      </w:r>
+      <w:bookmarkEnd w:id="20"/>
+      <w:bookmarkEnd w:id="21"/>
+      <w:bookmarkEnd w:id="22"/>
+      <w:bookmarkEnd w:id="23"/>
+      <w:r>
+        <w:rPr>
+          <w:rFonts w:ascii="Palatino Linotype" w:hAnsi="Palatino Linotype"/>
+          <w:lang w:val="it-IT"/>
+        </w:rPr>
+        <w:t xml:space="preserve"> possibile correggere</w:t>
       </w:r>
       <w:r>
         <w:rPr>
@@ -6788,7 +7255,7 @@
           <w:lang w:val="it-IT"/>
         </w:rPr>
       </w:pPr>
-      <w:bookmarkStart w:id="12" w:name="_Toc37018741"/>
+      <w:bookmarkStart w:id="24" w:name="_Toc37018741"/>
       <w:r>
         <w:rPr>
           <w:rFonts w:ascii="Palatino Linotype" w:hAnsi="Palatino Linotype"/>
@@ -6796,7 +7263,7 @@
         </w:rPr>
         <w:t>Aggiornamento Volumi</w:t>
       </w:r>
-      <w:bookmarkEnd w:id="12"/>
+      <w:bookmarkEnd w:id="24"/>
     </w:p>
     <w:p>
       <w:pPr>
@@ -6811,14 +7278,56 @@
           <w:rFonts w:ascii="Palatino Linotype" w:hAnsi="Palatino Linotype"/>
           <w:lang w:val="it-IT"/>
         </w:rPr>
-        <w:t>L’aggiornamento delle informazioni di un volume avviene attraverso una maschera di inserimento analoga a quella dell’inserimento singolo</w:t>
-      </w:r>
-      <w:r>
-        <w:rPr>
-          <w:rFonts w:ascii="Palatino Linotype" w:hAnsi="Palatino Linotype"/>
-          <w:lang w:val="it-IT"/>
-        </w:rPr>
-        <w:t xml:space="preserve">. Per loro natura non è possibile modificare il </w:t>
+        <w:t xml:space="preserve">L’aggiornamento delle informazioni di un volume avviene attraverso una maschera di inserimento </w:t>
+      </w:r>
+      <w:r>
+        <w:rPr>
+          <w:rFonts w:ascii="Palatino Linotype" w:hAnsi="Palatino Linotype"/>
+          <w:lang w:val="it-IT"/>
+        </w:rPr>
+        <w:t xml:space="preserve">molto simile </w:t>
+      </w:r>
+      <w:r>
+        <w:rPr>
+          <w:rFonts w:ascii="Palatino Linotype" w:hAnsi="Palatino Linotype"/>
+          <w:lang w:val="it-IT"/>
+        </w:rPr>
+        <w:t>a quella dell’inserimento singolo</w:t>
+      </w:r>
+      <w:r>
+        <w:rPr>
+          <w:rFonts w:ascii="Palatino Linotype" w:hAnsi="Palatino Linotype"/>
+          <w:lang w:val="it-IT"/>
+        </w:rPr>
+        <w:t>. Per l</w:t>
+      </w:r>
+      <w:r>
+        <w:rPr>
+          <w:rFonts w:ascii="Palatino Linotype" w:hAnsi="Palatino Linotype"/>
+          <w:lang w:val="it-IT"/>
+        </w:rPr>
+        <w:t>a sua n</w:t>
+      </w:r>
+      <w:r>
+        <w:rPr>
+          <w:rFonts w:ascii="Palatino Linotype" w:hAnsi="Palatino Linotype"/>
+          <w:lang w:val="it-IT"/>
+        </w:rPr>
+        <w:t>atura</w:t>
+      </w:r>
+      <w:r>
+        <w:rPr>
+          <w:rFonts w:ascii="Palatino Linotype" w:hAnsi="Palatino Linotype"/>
+          <w:lang w:val="it-IT"/>
+        </w:rPr>
+        <w:t xml:space="preserve"> (di chiave primaria del database)</w:t>
+      </w:r>
+      <w:r>
+        <w:rPr>
+          <w:rFonts w:ascii="Palatino Linotype" w:hAnsi="Palatino Linotype"/>
+          <w:lang w:val="it-IT"/>
+        </w:rPr>
+        <w:t xml:space="preserve"> non è possibile modificare il </w:t>
       </w:r>
       <w:r>
         <w:rPr>
@@ -6832,24 +7341,49 @@
       <w:r>
         <w:rPr>
           <w:rFonts w:ascii="Palatino Linotype" w:hAnsi="Palatino Linotype"/>
-          <w:lang w:val="it-IT"/>
-        </w:rPr>
-        <w:t xml:space="preserve"> e </w:t>
-      </w:r>
-      <w:r>
-        <w:rPr>
-          <w:rFonts w:ascii="Palatino Linotype" w:hAnsi="Palatino Linotype"/>
-          <w:lang w:val="it-IT"/>
-        </w:rPr>
-        <w:t xml:space="preserve">la </w:t>
-      </w:r>
-      <w:r>
-        <w:rPr>
-          <w:rFonts w:ascii="Palatino Linotype" w:hAnsi="Palatino Linotype"/>
           <w:i/>
           <w:iCs/>
           <w:lang w:val="it-IT"/>
         </w:rPr>
+        <w:t xml:space="preserve"> </w:t>
+      </w:r>
+      <w:r>
+        <w:rPr>
+          <w:rFonts w:ascii="Palatino Linotype" w:hAnsi="Palatino Linotype"/>
+          <w:lang w:val="it-IT"/>
+        </w:rPr>
+        <w:t xml:space="preserve">ed i campi da cui </w:t>
+      </w:r>
+      <w:r>
+        <w:rPr>
+          <w:rFonts w:ascii="Palatino Linotype" w:hAnsi="Palatino Linotype"/>
+          <w:lang w:val="it-IT"/>
+        </w:rPr>
+        <w:t>è</w:t>
+      </w:r>
+      <w:r>
+        <w:rPr>
+          <w:rFonts w:ascii="Palatino Linotype" w:hAnsi="Palatino Linotype"/>
+          <w:lang w:val="it-IT"/>
+        </w:rPr>
+        <w:t xml:space="preserve"> composto</w:t>
+      </w:r>
+      <w:r>
+        <w:rPr>
+          <w:rFonts w:ascii="Palatino Linotype" w:hAnsi="Palatino Linotype"/>
+          <w:i/>
+          <w:iCs/>
+          <w:lang w:val="it-IT"/>
+        </w:rPr>
+        <w:t xml:space="preserve"> (prefisso codice archivio, </w:t>
+      </w:r>
+      <w:r>
+        <w:rPr>
+          <w:rFonts w:ascii="Palatino Linotype" w:hAnsi="Palatino Linotype"/>
+          <w:i/>
+          <w:iCs/>
+          <w:lang w:val="it-IT"/>
+        </w:rPr>
         <w:t>tipologia</w:t>
       </w:r>
       <w:r>
@@ -6857,7 +7391,31 @@
           <w:rFonts w:ascii="Palatino Linotype" w:hAnsi="Palatino Linotype"/>
           <w:lang w:val="it-IT"/>
         </w:rPr>
-        <w:t xml:space="preserve">, mentre tutti gli altri campi sono </w:t>
+        <w:t xml:space="preserve"> e</w:t>
+      </w:r>
+      <w:r>
+        <w:rPr>
+          <w:rFonts w:ascii="Palatino Linotype" w:hAnsi="Palatino Linotype"/>
+          <w:i/>
+          <w:iCs/>
+          <w:lang w:val="it-IT"/>
+        </w:rPr>
+        <w:t xml:space="preserve"> anno)</w:t>
+      </w:r>
+      <w:r>
+        <w:rPr>
+          <w:rFonts w:ascii="Palatino Linotype" w:hAnsi="Palatino Linotype"/>
+          <w:lang w:val="it-IT"/>
+        </w:rPr>
+        <w:t xml:space="preserve">, mentre tutti gli altri campi </w:t>
+      </w:r>
+      <w:r>
+        <w:rPr>
+          <w:rFonts w:ascii="Palatino Linotype" w:hAnsi="Palatino Linotype"/>
+          <w:lang w:val="it-IT"/>
+        </w:rPr>
+        <w:lastRenderedPageBreak/>
+        <w:t xml:space="preserve">sono </w:t>
       </w:r>
       <w:r>
         <w:rPr>
@@ -6866,6 +7424,8 @@
         </w:rPr>
         <w:t>aggiornabili. Come per l’inserimento in caso di errore verr</w:t>
       </w:r>
+      <w:bookmarkStart w:id="25" w:name="OLE_LINK15"/>
+      <w:bookmarkStart w:id="26" w:name="OLE_LINK16"/>
       <w:r>
         <w:rPr>
           <w:rFonts w:ascii="Palatino Linotype" w:hAnsi="Palatino Linotype"/>
@@ -6873,6 +7433,8 @@
         </w:rPr>
         <w:t>à</w:t>
       </w:r>
+      <w:bookmarkEnd w:id="25"/>
+      <w:bookmarkEnd w:id="26"/>
       <w:r>
         <w:rPr>
           <w:rFonts w:ascii="Palatino Linotype" w:hAnsi="Palatino Linotype"/>
@@ -6904,9 +7466,9 @@
           <w:noProof/>
         </w:rPr>
         <w:drawing>
-          <wp:inline distT="0" distB="0" distL="0" distR="0" wp14:anchorId="2976EE53" wp14:editId="6914F71E">
-            <wp:extent cx="3324540" cy="1920113"/>
-            <wp:effectExtent l="0" t="0" r="3175" b="0"/>
+          <wp:inline distT="0" distB="0" distL="0" distR="0" wp14:anchorId="2976EE53" wp14:editId="0CFDB145">
+            <wp:extent cx="3355328" cy="1906371"/>
+            <wp:effectExtent l="0" t="0" r="0" b="0"/>
             <wp:docPr id="18" name="Picture 18"/>
             <wp:cNvGraphicFramePr>
               <a:graphicFrameLocks xmlns:a="http://schemas.openxmlformats.org/drawingml/2006/main" noChangeAspect="1"/>
@@ -6933,7 +7495,7 @@
                   <pic:spPr>
                     <a:xfrm>
                       <a:off x="0" y="0"/>
-                      <a:ext cx="3355328" cy="1937895"/>
+                      <a:ext cx="3355328" cy="1906371"/>
                     </a:xfrm>
                     <a:prstGeom prst="rect">
                       <a:avLst/>
@@ -6948,22 +7510,145 @@
     </w:p>
     <w:p>
       <w:pPr>
+        <w:jc w:val="both"/>
+        <w:rPr>
+          <w:rFonts w:ascii="Palatino Linotype" w:hAnsi="Palatino Linotype"/>
+          <w:lang w:val="it-IT"/>
+        </w:rPr>
+      </w:pPr>
+    </w:p>
+    <w:p>
+      <w:pPr>
+        <w:jc w:val="both"/>
+        <w:rPr>
+          <w:rFonts w:ascii="Palatino Linotype" w:hAnsi="Palatino Linotype"/>
+          <w:lang w:val="it-IT"/>
+        </w:rPr>
+      </w:pPr>
+      <w:r>
+        <w:rPr>
+          <w:rFonts w:ascii="Palatino Linotype" w:hAnsi="Palatino Linotype"/>
+          <w:lang w:val="it-IT"/>
+        </w:rPr>
+        <w:t xml:space="preserve">Per procedere con l’aggiornamento bisogna prima selezionare il volume da modificare tramite il suo </w:t>
+      </w:r>
+      <w:r>
+        <w:rPr>
+          <w:rFonts w:ascii="Palatino Linotype" w:hAnsi="Palatino Linotype"/>
+          <w:i/>
+          <w:iCs/>
+          <w:lang w:val="it-IT"/>
+        </w:rPr>
+        <w:t>codice archivio</w:t>
+      </w:r>
+      <w:r>
+        <w:rPr>
+          <w:rFonts w:ascii="Palatino Linotype" w:hAnsi="Palatino Linotype"/>
+          <w:i/>
+          <w:iCs/>
+          <w:lang w:val="it-IT"/>
+        </w:rPr>
+        <w:t xml:space="preserve">. </w:t>
+      </w:r>
+      <w:r>
+        <w:rPr>
+          <w:rFonts w:ascii="Palatino Linotype" w:hAnsi="Palatino Linotype"/>
+          <w:lang w:val="it-IT"/>
+        </w:rPr>
+        <w:t xml:space="preserve">Per facilitare la ricerca </w:t>
+      </w:r>
+      <w:bookmarkStart w:id="27" w:name="OLE_LINK17"/>
+      <w:bookmarkStart w:id="28" w:name="OLE_LINK18"/>
+      <w:r>
+        <w:rPr>
+          <w:rFonts w:ascii="Palatino Linotype" w:hAnsi="Palatino Linotype"/>
+          <w:lang w:val="it-IT"/>
+        </w:rPr>
+        <w:t>è</w:t>
+      </w:r>
+      <w:r>
+        <w:rPr>
+          <w:rFonts w:ascii="Palatino Linotype" w:hAnsi="Palatino Linotype"/>
+          <w:lang w:val="it-IT"/>
+        </w:rPr>
+        <w:t xml:space="preserve"> possibile applicare un filtro al </w:t>
+      </w:r>
+      <w:r>
+        <w:rPr>
+          <w:rFonts w:ascii="Palatino Linotype" w:hAnsi="Palatino Linotype"/>
+          <w:i/>
+          <w:iCs/>
+          <w:lang w:val="it-IT"/>
+        </w:rPr>
+        <w:t>codice archivio</w:t>
+      </w:r>
+      <w:r>
+        <w:rPr>
+          <w:rFonts w:ascii="Palatino Linotype" w:hAnsi="Palatino Linotype"/>
+          <w:i/>
+          <w:iCs/>
+          <w:lang w:val="it-IT"/>
+        </w:rPr>
+        <w:t>.</w:t>
+      </w:r>
+      <w:bookmarkEnd w:id="27"/>
+      <w:bookmarkEnd w:id="28"/>
+      <w:r>
+        <w:rPr>
+          <w:rFonts w:ascii="Palatino Linotype" w:hAnsi="Palatino Linotype"/>
+          <w:i/>
+          <w:iCs/>
+          <w:lang w:val="it-IT"/>
+        </w:rPr>
+        <w:t xml:space="preserve"> </w:t>
+      </w:r>
+      <w:r>
+        <w:rPr>
+          <w:rFonts w:ascii="Palatino Linotype" w:hAnsi="Palatino Linotype"/>
+          <w:lang w:val="it-IT"/>
+        </w:rPr>
+        <w:t>Una volta selezionato il libro i campi saranno popolati con le informazioni disponibile e sar</w:t>
+      </w:r>
+      <w:r>
+        <w:rPr>
+          <w:rFonts w:ascii="Palatino Linotype" w:hAnsi="Palatino Linotype"/>
+          <w:lang w:val="it-IT"/>
+        </w:rPr>
+        <w:t>à</w:t>
+      </w:r>
+      <w:r>
+        <w:rPr>
+          <w:rFonts w:ascii="Palatino Linotype" w:hAnsi="Palatino Linotype"/>
+          <w:lang w:val="it-IT"/>
+        </w:rPr>
+        <w:t xml:space="preserve"> possibile procedere con le modifiche.</w:t>
+      </w:r>
+    </w:p>
+    <w:p>
+      <w:pPr>
+        <w:rPr>
+          <w:rFonts w:ascii="Palatino Linotype" w:hAnsi="Palatino Linotype"/>
+          <w:lang w:val="it-IT"/>
+        </w:rPr>
+      </w:pPr>
+    </w:p>
+    <w:p>
+      <w:pPr>
         <w:pStyle w:val="Heading3"/>
         <w:rPr>
           <w:rFonts w:ascii="Palatino Linotype" w:hAnsi="Palatino Linotype"/>
           <w:lang w:val="it-IT"/>
         </w:rPr>
       </w:pPr>
-      <w:bookmarkStart w:id="13" w:name="_Toc37018742"/>
-      <w:r>
-        <w:rPr>
-          <w:rFonts w:ascii="Palatino Linotype" w:hAnsi="Palatino Linotype"/>
-          <w:lang w:val="it-IT"/>
-        </w:rPr>
-        <w:lastRenderedPageBreak/>
+      <w:bookmarkStart w:id="29" w:name="_Toc37018742"/>
+      <w:r>
+        <w:rPr>
+          <w:rFonts w:ascii="Palatino Linotype" w:hAnsi="Palatino Linotype"/>
+          <w:lang w:val="it-IT"/>
+        </w:rPr>
         <w:t>Cancellazione Volumi</w:t>
       </w:r>
-      <w:bookmarkEnd w:id="13"/>
+      <w:bookmarkEnd w:id="29"/>
     </w:p>
     <w:p>
       <w:pPr>
@@ -7007,6 +7692,38 @@
           <w:lang w:val="it-IT"/>
         </w:rPr>
         <w:t xml:space="preserve">Scegliere i codici corrispondenti ai volumi da rimuovere e premere il tasto rosso di cancellazione. Dopo un messaggio di conferma i volumi saranno eliminati dal catalogo. </w:t>
+      </w:r>
+      <w:r>
+        <w:rPr>
+          <w:rFonts w:ascii="Palatino Linotype" w:hAnsi="Palatino Linotype"/>
+          <w:lang w:val="it-IT"/>
+        </w:rPr>
+        <w:t xml:space="preserve">Anche in questo caso, per facilitare la scelta, </w:t>
+      </w:r>
+      <w:r>
+        <w:rPr>
+          <w:rFonts w:ascii="Palatino Linotype" w:hAnsi="Palatino Linotype"/>
+          <w:lang w:val="it-IT"/>
+        </w:rPr>
+        <w:t xml:space="preserve">è possibile applicare un filtro al </w:t>
+      </w:r>
+      <w:r>
+        <w:rPr>
+          <w:rFonts w:ascii="Palatino Linotype" w:hAnsi="Palatino Linotype"/>
+          <w:i/>
+          <w:iCs/>
+          <w:lang w:val="it-IT"/>
+        </w:rPr>
+        <w:t>codice archivio</w:t>
+      </w:r>
+      <w:r>
+        <w:rPr>
+          <w:rFonts w:ascii="Palatino Linotype" w:hAnsi="Palatino Linotype"/>
+          <w:i/>
+          <w:iCs/>
+          <w:lang w:val="it-IT"/>
+        </w:rPr>
+        <w:t>.</w:t>
       </w:r>
     </w:p>
     <w:p>
@@ -7050,9 +7767,9 @@
           <w:noProof/>
         </w:rPr>
         <w:drawing>
-          <wp:inline distT="0" distB="0" distL="0" distR="0" wp14:anchorId="2123DFF1" wp14:editId="35764DBB">
-            <wp:extent cx="2979370" cy="1777773"/>
-            <wp:effectExtent l="0" t="0" r="5715" b="635"/>
+          <wp:inline distT="0" distB="0" distL="0" distR="0" wp14:anchorId="2123DFF1" wp14:editId="177642D8">
+            <wp:extent cx="3003664" cy="1554660"/>
+            <wp:effectExtent l="0" t="0" r="0" b="0"/>
             <wp:docPr id="25" name="Picture 25"/>
             <wp:cNvGraphicFramePr>
               <a:graphicFrameLocks xmlns:a="http://schemas.openxmlformats.org/drawingml/2006/main" noChangeAspect="1"/>
@@ -7079,7 +7796,7 @@
                   <pic:spPr>
                     <a:xfrm>
                       <a:off x="0" y="0"/>
-                      <a:ext cx="3003664" cy="1792269"/>
+                      <a:ext cx="3003664" cy="1554660"/>
                     </a:xfrm>
                     <a:prstGeom prst="rect">
                       <a:avLst/>
@@ -7109,7 +7826,7 @@
           <w:lang w:val="it-IT"/>
         </w:rPr>
       </w:pPr>
-      <w:bookmarkStart w:id="14" w:name="_Toc37018743"/>
+      <w:bookmarkStart w:id="30" w:name="_Toc37018743"/>
       <w:r>
         <w:rPr>
           <w:rFonts w:ascii="Palatino Linotype" w:hAnsi="Palatino Linotype"/>
@@ -7117,7 +7834,7 @@
         </w:rPr>
         <w:t>Backup</w:t>
       </w:r>
-      <w:bookmarkEnd w:id="14"/>
+      <w:bookmarkEnd w:id="30"/>
     </w:p>
     <w:p>
       <w:pPr>
@@ -7271,6 +7988,7 @@
           <w:rFonts w:ascii="Palatino Linotype" w:hAnsi="Palatino Linotype"/>
           <w:noProof/>
         </w:rPr>
+        <w:lastRenderedPageBreak/>
         <w:drawing>
           <wp:inline distT="0" distB="0" distL="0" distR="0" wp14:anchorId="7E313450" wp14:editId="4869F499">
             <wp:extent cx="3003664" cy="1308087"/>
@@ -7864,15 +8582,7 @@
           <w:rFonts w:ascii="Palatino Linotype" w:hAnsi="Palatino Linotype"/>
           <w:lang w:val="it-IT"/>
         </w:rPr>
-        <w:t xml:space="preserve"> si potranno scaricare i due file per farne una copia di </w:t>
-      </w:r>
-      <w:r>
-        <w:rPr>
-          <w:rFonts w:ascii="Palatino Linotype" w:hAnsi="Palatino Linotype"/>
-          <w:lang w:val="it-IT"/>
-        </w:rPr>
-        <w:lastRenderedPageBreak/>
-        <w:t xml:space="preserve">sicurezza o per </w:t>
+        <w:t xml:space="preserve"> si potranno scaricare i due file per farne una copia di sicurezza o per </w:t>
       </w:r>
       <w:r>
         <w:rPr>
@@ -8204,16 +8914,17 @@
           <w:lang w:val="it-IT"/>
         </w:rPr>
       </w:pPr>
-      <w:bookmarkStart w:id="15" w:name="_Toc37018744"/>
+      <w:bookmarkStart w:id="31" w:name="_Toc37018744"/>
       <w:proofErr w:type="spellStart"/>
       <w:r>
         <w:rPr>
           <w:rFonts w:ascii="Palatino Linotype" w:hAnsi="Palatino Linotype"/>
           <w:lang w:val="it-IT"/>
         </w:rPr>
+        <w:lastRenderedPageBreak/>
         <w:t>Restore</w:t>
       </w:r>
-      <w:bookmarkEnd w:id="15"/>
+      <w:bookmarkEnd w:id="31"/>
       <w:proofErr w:type="spellEnd"/>
     </w:p>
     <w:p>
@@ -8471,7 +9182,7 @@
           <w:lang w:val="it-IT"/>
         </w:rPr>
       </w:pPr>
-      <w:bookmarkStart w:id="16" w:name="_Toc37018745"/>
+      <w:bookmarkStart w:id="32" w:name="_Toc37018745"/>
       <w:r>
         <w:rPr>
           <w:rFonts w:ascii="Palatino Linotype" w:hAnsi="Palatino Linotype"/>
@@ -8486,7 +9197,7 @@
         </w:rPr>
         <w:t xml:space="preserve"> (valido per la biblioteca)</w:t>
       </w:r>
-      <w:bookmarkEnd w:id="16"/>
+      <w:bookmarkEnd w:id="32"/>
     </w:p>
     <w:p>
       <w:pPr>
@@ -8654,15 +9365,7 @@
           <w:rFonts w:ascii="Palatino Linotype" w:hAnsi="Palatino Linotype"/>
           <w:lang w:val="it-IT"/>
         </w:rPr>
-        <w:t xml:space="preserve">el </w:t>
-      </w:r>
-      <w:r>
-        <w:rPr>
-          <w:rFonts w:ascii="Palatino Linotype" w:hAnsi="Palatino Linotype"/>
-          <w:lang w:val="it-IT"/>
-        </w:rPr>
-        <w:lastRenderedPageBreak/>
-        <w:t xml:space="preserve">nostro caso </w:t>
+        <w:t xml:space="preserve">el nostro caso </w:t>
       </w:r>
       <w:r>
         <w:rPr>
@@ -9161,6 +9864,7 @@
           <w:szCs w:val="20"/>
           <w:lang w:val="it-IT"/>
         </w:rPr>
+        <w:lastRenderedPageBreak/>
         <w:t>1961.01;LIBRO</w:t>
       </w:r>
       <w:proofErr w:type="gramEnd"/>
@@ -9888,365 +10592,358 @@
           <w:rFonts w:ascii="Palatino Linotype" w:hAnsi="Palatino Linotype"/>
           <w:lang w:val="it-IT"/>
         </w:rPr>
-        <w:t xml:space="preserve">Durante la fase di </w:t>
-      </w:r>
-      <w:r>
-        <w:rPr>
-          <w:rFonts w:ascii="Palatino Linotype" w:hAnsi="Palatino Linotype"/>
-          <w:lang w:val="it-IT"/>
+        <w:t xml:space="preserve">Durante la fase di caricamento del file ZIP </w:t>
+      </w:r>
+      <w:r>
+        <w:rPr>
+          <w:rFonts w:ascii="Palatino Linotype" w:hAnsi="Palatino Linotype"/>
+          <w:lang w:val="it-IT"/>
+        </w:rPr>
+        <w:t xml:space="preserve">le copertine saranno </w:t>
+      </w:r>
+      <w:r>
+        <w:rPr>
+          <w:rFonts w:ascii="Palatino Linotype" w:hAnsi="Palatino Linotype"/>
+          <w:lang w:val="it-IT"/>
+        </w:rPr>
+        <w:t xml:space="preserve">copiate </w:t>
+      </w:r>
+      <w:r>
+        <w:rPr>
+          <w:rFonts w:ascii="Palatino Linotype" w:hAnsi="Palatino Linotype"/>
+          <w:lang w:val="it-IT"/>
+        </w:rPr>
+        <w:t xml:space="preserve">automaticamente </w:t>
+      </w:r>
+      <w:r>
+        <w:rPr>
+          <w:rFonts w:ascii="Palatino Linotype" w:hAnsi="Palatino Linotype"/>
+          <w:lang w:val="it-IT"/>
+        </w:rPr>
+        <w:t xml:space="preserve">nell’apposita cartella e poi visualizzate nella pagina delle ricerche. </w:t>
+      </w:r>
+    </w:p>
+    <w:p>
+      <w:pPr>
+        <w:pStyle w:val="Heading1"/>
+        <w:rPr>
+          <w:rFonts w:ascii="Palatino Linotype" w:hAnsi="Palatino Linotype"/>
+          <w:lang w:val="it-IT"/>
+        </w:rPr>
+      </w:pPr>
+      <w:bookmarkStart w:id="33" w:name="_Toc37018746"/>
+      <w:r>
+        <w:rPr>
+          <w:rFonts w:ascii="Palatino Linotype" w:hAnsi="Palatino Linotype"/>
+          <w:lang w:val="it-IT"/>
+        </w:rPr>
+        <w:t>Gestione Documenti Elettronici</w:t>
+      </w:r>
+      <w:bookmarkEnd w:id="33"/>
+    </w:p>
+    <w:p>
+      <w:pPr>
+        <w:rPr>
+          <w:lang w:val="it-IT"/>
+        </w:rPr>
+      </w:pPr>
+    </w:p>
+    <w:p>
+      <w:pPr>
+        <w:jc w:val="lowKashida"/>
+        <w:rPr>
+          <w:rFonts w:ascii="Palatino Linotype" w:hAnsi="Palatino Linotype"/>
+          <w:lang w:val="it-IT"/>
+        </w:rPr>
+      </w:pPr>
+      <w:r>
+        <w:rPr>
+          <w:rFonts w:ascii="Palatino Linotype" w:hAnsi="Palatino Linotype"/>
+          <w:lang w:val="it-IT"/>
+        </w:rPr>
+        <w:t>La gestione d</w:t>
+      </w:r>
+      <w:r>
+        <w:rPr>
+          <w:rFonts w:ascii="Palatino Linotype" w:hAnsi="Palatino Linotype"/>
+          <w:lang w:val="it-IT"/>
+        </w:rPr>
+        <w:t>e</w:t>
+      </w:r>
+      <w:r>
+        <w:rPr>
+          <w:rFonts w:ascii="Palatino Linotype" w:hAnsi="Palatino Linotype"/>
+          <w:lang w:val="it-IT"/>
+        </w:rPr>
+        <w:t>i documenti elettronici presenti nell’Archivio (es. verbali, delibere, sonetti…) avviene in maniera analoga a quella dei libri della biblioteca. L’inserimento</w:t>
+      </w:r>
+      <w:r>
+        <w:rPr>
+          <w:rFonts w:ascii="Palatino Linotype" w:hAnsi="Palatino Linotype"/>
+          <w:lang w:val="it-IT"/>
+        </w:rPr>
+        <w:t>, l’aggiornamento e la cancellazione</w:t>
+      </w:r>
+      <w:r>
+        <w:rPr>
+          <w:rFonts w:ascii="Palatino Linotype" w:hAnsi="Palatino Linotype"/>
+          <w:lang w:val="it-IT"/>
+        </w:rPr>
+        <w:t xml:space="preserve"> d</w:t>
+      </w:r>
+      <w:r>
+        <w:rPr>
+          <w:rFonts w:ascii="Palatino Linotype" w:hAnsi="Palatino Linotype"/>
+          <w:lang w:val="it-IT"/>
+        </w:rPr>
+        <w:t>e</w:t>
+      </w:r>
+      <w:r>
+        <w:rPr>
+          <w:rFonts w:ascii="Palatino Linotype" w:hAnsi="Palatino Linotype"/>
+          <w:lang w:val="it-IT"/>
+        </w:rPr>
+        <w:t>i</w:t>
+      </w:r>
+      <w:r>
+        <w:rPr>
+          <w:rFonts w:ascii="Palatino Linotype" w:hAnsi="Palatino Linotype"/>
+          <w:lang w:val="it-IT"/>
+        </w:rPr>
+        <w:t xml:space="preserve"> </w:t>
+      </w:r>
+      <w:r>
+        <w:rPr>
+          <w:rFonts w:ascii="Palatino Linotype" w:hAnsi="Palatino Linotype"/>
+          <w:lang w:val="it-IT"/>
+        </w:rPr>
+        <w:t>documenti</w:t>
+      </w:r>
+      <w:r>
+        <w:rPr>
+          <w:rFonts w:ascii="Palatino Linotype" w:hAnsi="Palatino Linotype"/>
+          <w:lang w:val="it-IT"/>
+        </w:rPr>
+        <w:t xml:space="preserve"> elettronici</w:t>
+      </w:r>
+      <w:r>
+        <w:rPr>
+          <w:rFonts w:ascii="Palatino Linotype" w:hAnsi="Palatino Linotype"/>
+          <w:lang w:val="it-IT"/>
+        </w:rPr>
+        <w:t xml:space="preserve"> </w:t>
+      </w:r>
+      <w:proofErr w:type="gramStart"/>
+      <w:r>
+        <w:rPr>
+          <w:rFonts w:ascii="Palatino Linotype" w:hAnsi="Palatino Linotype"/>
+          <w:lang w:val="it-IT"/>
+        </w:rPr>
+        <w:t>avverrà</w:t>
+      </w:r>
+      <w:proofErr w:type="gramEnd"/>
+      <w:r>
+        <w:rPr>
+          <w:rFonts w:ascii="Palatino Linotype" w:hAnsi="Palatino Linotype"/>
+          <w:lang w:val="it-IT"/>
+        </w:rPr>
+        <w:t xml:space="preserve"> attraverso delle pagine dedicate </w:t>
+      </w:r>
+      <w:r>
+        <w:rPr>
+          <w:rFonts w:ascii="Palatino Linotype" w:hAnsi="Palatino Linotype"/>
+          <w:lang w:val="it-IT"/>
+        </w:rPr>
+        <w:t>con un interfaccia del tutto analoga a quella per i volumi della biblioteca.</w:t>
+      </w:r>
+      <w:r>
+        <w:rPr>
+          <w:rFonts w:ascii="Palatino Linotype" w:hAnsi="Palatino Linotype"/>
+          <w:lang w:val="it-IT"/>
+        </w:rPr>
+        <w:t xml:space="preserve"> Nel seguito verranno descritte brevemente ognuna di queste operazioni.</w:t>
+      </w:r>
+    </w:p>
+    <w:p>
+      <w:pPr>
+        <w:rPr>
+          <w:rFonts w:ascii="Palatino Linotype" w:hAnsi="Palatino Linotype"/>
+          <w:lang w:val="it-IT"/>
+        </w:rPr>
+      </w:pPr>
+    </w:p>
+    <w:p>
+      <w:pPr>
+        <w:pStyle w:val="Heading2"/>
+        <w:rPr>
+          <w:rFonts w:ascii="Palatino Linotype" w:hAnsi="Palatino Linotype"/>
+          <w:lang w:val="it-IT"/>
+        </w:rPr>
+      </w:pPr>
+      <w:bookmarkStart w:id="34" w:name="_Toc37018747"/>
+      <w:r>
+        <w:rPr>
+          <w:rFonts w:ascii="Palatino Linotype" w:hAnsi="Palatino Linotype"/>
+          <w:lang w:val="it-IT"/>
+        </w:rPr>
+        <w:t>Inserimento Documenti Elettronici</w:t>
+      </w:r>
+      <w:bookmarkEnd w:id="34"/>
+    </w:p>
+    <w:p>
+      <w:pPr>
+        <w:jc w:val="lowKashida"/>
+        <w:rPr>
+          <w:rFonts w:ascii="Palatino Linotype" w:hAnsi="Palatino Linotype"/>
+          <w:lang w:val="it-IT"/>
+        </w:rPr>
+      </w:pPr>
+      <w:r>
+        <w:rPr>
+          <w:rFonts w:ascii="Palatino Linotype" w:hAnsi="Palatino Linotype"/>
+          <w:lang w:val="it-IT"/>
+        </w:rPr>
+        <w:t>Per</w:t>
+      </w:r>
+      <w:r>
+        <w:rPr>
+          <w:rFonts w:ascii="Palatino Linotype" w:hAnsi="Palatino Linotype"/>
+          <w:lang w:val="it-IT"/>
+        </w:rPr>
+        <w:t xml:space="preserve"> documento elettronico si intendono: documenti Word (.doc</w:t>
+      </w:r>
+      <w:r>
+        <w:rPr>
+          <w:rFonts w:ascii="Palatino Linotype" w:hAnsi="Palatino Linotype"/>
+          <w:lang w:val="it-IT"/>
+        </w:rPr>
+        <w:t>,</w:t>
+      </w:r>
+      <w:r>
+        <w:rPr>
+          <w:rFonts w:ascii="Palatino Linotype" w:hAnsi="Palatino Linotype"/>
+          <w:lang w:val="it-IT"/>
+        </w:rPr>
+        <w:t xml:space="preserve"> .</w:t>
+      </w:r>
+      <w:proofErr w:type="spellStart"/>
+      <w:r>
+        <w:rPr>
+          <w:rFonts w:ascii="Palatino Linotype" w:hAnsi="Palatino Linotype"/>
+          <w:lang w:val="it-IT"/>
+        </w:rPr>
+        <w:t>docx</w:t>
+      </w:r>
+      <w:proofErr w:type="spellEnd"/>
+      <w:r>
+        <w:rPr>
+          <w:rFonts w:ascii="Palatino Linotype" w:hAnsi="Palatino Linotype"/>
+          <w:lang w:val="it-IT"/>
+        </w:rPr>
+        <w:t xml:space="preserve">), </w:t>
+      </w:r>
+      <w:proofErr w:type="gramStart"/>
+      <w:r>
+        <w:rPr>
+          <w:rFonts w:ascii="Palatino Linotype" w:hAnsi="Palatino Linotype"/>
+          <w:lang w:val="it-IT"/>
+        </w:rPr>
+        <w:t>email</w:t>
+      </w:r>
+      <w:proofErr w:type="gramEnd"/>
+      <w:r>
+        <w:rPr>
+          <w:rFonts w:ascii="Palatino Linotype" w:hAnsi="Palatino Linotype"/>
+          <w:lang w:val="it-IT"/>
+        </w:rPr>
+        <w:t xml:space="preserve"> (.</w:t>
+      </w:r>
+      <w:proofErr w:type="spellStart"/>
+      <w:r>
+        <w:rPr>
+          <w:rFonts w:ascii="Palatino Linotype" w:hAnsi="Palatino Linotype"/>
+          <w:lang w:val="it-IT"/>
+        </w:rPr>
+        <w:t>eml</w:t>
+      </w:r>
+      <w:proofErr w:type="spellEnd"/>
+      <w:r>
+        <w:rPr>
+          <w:rFonts w:ascii="Palatino Linotype" w:hAnsi="Palatino Linotype"/>
+          <w:lang w:val="it-IT"/>
+        </w:rPr>
+        <w:t>, .msg</w:t>
+      </w:r>
+      <w:r>
+        <w:rPr>
+          <w:rFonts w:ascii="Palatino Linotype" w:hAnsi="Palatino Linotype"/>
+          <w:lang w:val="it-IT"/>
+        </w:rPr>
+        <w:t>), documenti digitalizzati (.pdf), scansioni elettroniche di testo (.</w:t>
+      </w:r>
+      <w:proofErr w:type="spellStart"/>
+      <w:r>
+        <w:rPr>
+          <w:rFonts w:ascii="Palatino Linotype" w:hAnsi="Palatino Linotype"/>
+          <w:lang w:val="it-IT"/>
+        </w:rPr>
+        <w:t>jpg</w:t>
+      </w:r>
+      <w:proofErr w:type="spellEnd"/>
+      <w:r>
+        <w:rPr>
+          <w:rFonts w:ascii="Palatino Linotype" w:hAnsi="Palatino Linotype"/>
+          <w:lang w:val="it-IT"/>
+        </w:rPr>
+        <w:t>,</w:t>
+      </w:r>
+      <w:r>
+        <w:rPr>
+          <w:rFonts w:ascii="Palatino Linotype" w:hAnsi="Palatino Linotype"/>
+          <w:lang w:val="it-IT"/>
+        </w:rPr>
+        <w:t xml:space="preserve"> .</w:t>
+      </w:r>
+      <w:proofErr w:type="spellStart"/>
+      <w:r>
+        <w:rPr>
+          <w:rFonts w:ascii="Palatino Linotype" w:hAnsi="Palatino Linotype"/>
+          <w:lang w:val="it-IT"/>
+        </w:rPr>
+        <w:t>tiff</w:t>
+      </w:r>
+      <w:proofErr w:type="spellEnd"/>
+      <w:r>
+        <w:rPr>
+          <w:rFonts w:ascii="Palatino Linotype" w:hAnsi="Palatino Linotype"/>
+          <w:lang w:val="it-IT"/>
+        </w:rPr>
+        <w:t xml:space="preserve">). </w:t>
+      </w:r>
+    </w:p>
+    <w:p>
+      <w:pPr>
+        <w:jc w:val="lowKashida"/>
+        <w:rPr>
+          <w:rFonts w:ascii="Palatino Linotype" w:hAnsi="Palatino Linotype"/>
+          <w:lang w:val="it-IT"/>
+        </w:rPr>
+      </w:pPr>
+    </w:p>
+    <w:p>
+      <w:pPr>
+        <w:jc w:val="center"/>
+        <w:rPr>
+          <w:rFonts w:ascii="Palatino Linotype" w:hAnsi="Palatino Linotype"/>
+          <w:lang w:val="it-IT"/>
+        </w:rPr>
+      </w:pPr>
+      <w:r>
+        <w:rPr>
+          <w:rFonts w:ascii="Palatino Linotype" w:hAnsi="Palatino Linotype"/>
+          <w:noProof/>
         </w:rPr>
         <w:lastRenderedPageBreak/>
-        <w:t xml:space="preserve">caricamento del file ZIP </w:t>
-      </w:r>
-      <w:r>
-        <w:rPr>
-          <w:rFonts w:ascii="Palatino Linotype" w:hAnsi="Palatino Linotype"/>
-          <w:lang w:val="it-IT"/>
-        </w:rPr>
-        <w:t xml:space="preserve">le copertine saranno </w:t>
-      </w:r>
-      <w:r>
-        <w:rPr>
-          <w:rFonts w:ascii="Palatino Linotype" w:hAnsi="Palatino Linotype"/>
-          <w:lang w:val="it-IT"/>
-        </w:rPr>
-        <w:t xml:space="preserve">copiate </w:t>
-      </w:r>
-      <w:r>
-        <w:rPr>
-          <w:rFonts w:ascii="Palatino Linotype" w:hAnsi="Palatino Linotype"/>
-          <w:lang w:val="it-IT"/>
-        </w:rPr>
-        <w:t xml:space="preserve">automaticamente </w:t>
-      </w:r>
-      <w:r>
-        <w:rPr>
-          <w:rFonts w:ascii="Palatino Linotype" w:hAnsi="Palatino Linotype"/>
-          <w:lang w:val="it-IT"/>
-        </w:rPr>
-        <w:t xml:space="preserve">nell’apposita cartella e poi visualizzate nella pagina delle ricerche. </w:t>
-      </w:r>
-    </w:p>
-    <w:p>
-      <w:pPr>
-        <w:pStyle w:val="Heading1"/>
-        <w:rPr>
-          <w:rFonts w:ascii="Palatino Linotype" w:hAnsi="Palatino Linotype"/>
-          <w:lang w:val="it-IT"/>
-        </w:rPr>
-      </w:pPr>
-      <w:bookmarkStart w:id="17" w:name="_Toc37018746"/>
-      <w:r>
-        <w:rPr>
-          <w:rFonts w:ascii="Palatino Linotype" w:hAnsi="Palatino Linotype"/>
-          <w:lang w:val="it-IT"/>
-        </w:rPr>
-        <w:t>Gestione Documenti Elettronici</w:t>
-      </w:r>
-      <w:bookmarkEnd w:id="17"/>
-    </w:p>
-    <w:p>
-      <w:pPr>
-        <w:rPr>
-          <w:lang w:val="it-IT"/>
-        </w:rPr>
-      </w:pPr>
-    </w:p>
-    <w:p>
-      <w:pPr>
-        <w:jc w:val="lowKashida"/>
-        <w:rPr>
-          <w:rFonts w:ascii="Palatino Linotype" w:hAnsi="Palatino Linotype"/>
-          <w:lang w:val="it-IT"/>
-        </w:rPr>
-      </w:pPr>
-      <w:r>
-        <w:rPr>
-          <w:rFonts w:ascii="Palatino Linotype" w:hAnsi="Palatino Linotype"/>
-          <w:lang w:val="it-IT"/>
-        </w:rPr>
-        <w:t>La gestione d</w:t>
-      </w:r>
-      <w:r>
-        <w:rPr>
-          <w:rFonts w:ascii="Palatino Linotype" w:hAnsi="Palatino Linotype"/>
-          <w:lang w:val="it-IT"/>
-        </w:rPr>
-        <w:t>e</w:t>
-      </w:r>
-      <w:r>
-        <w:rPr>
-          <w:rFonts w:ascii="Palatino Linotype" w:hAnsi="Palatino Linotype"/>
-          <w:lang w:val="it-IT"/>
-        </w:rPr>
-        <w:t>i documenti elettronici presenti nell’Archivio (es. verbali, delibere, sonetti…) avviene in maniera analoga a quella dei libri della biblioteca. L’inserimento</w:t>
-      </w:r>
-      <w:r>
-        <w:rPr>
-          <w:rFonts w:ascii="Palatino Linotype" w:hAnsi="Palatino Linotype"/>
-          <w:lang w:val="it-IT"/>
-        </w:rPr>
-        <w:t>, l’aggiornamento e la cancellazione</w:t>
-      </w:r>
-      <w:r>
-        <w:rPr>
-          <w:rFonts w:ascii="Palatino Linotype" w:hAnsi="Palatino Linotype"/>
-          <w:lang w:val="it-IT"/>
-        </w:rPr>
-        <w:t xml:space="preserve"> d</w:t>
-      </w:r>
-      <w:r>
-        <w:rPr>
-          <w:rFonts w:ascii="Palatino Linotype" w:hAnsi="Palatino Linotype"/>
-          <w:lang w:val="it-IT"/>
-        </w:rPr>
-        <w:t>e</w:t>
-      </w:r>
-      <w:r>
-        <w:rPr>
-          <w:rFonts w:ascii="Palatino Linotype" w:hAnsi="Palatino Linotype"/>
-          <w:lang w:val="it-IT"/>
-        </w:rPr>
-        <w:t>i</w:t>
-      </w:r>
-      <w:r>
-        <w:rPr>
-          <w:rFonts w:ascii="Palatino Linotype" w:hAnsi="Palatino Linotype"/>
-          <w:lang w:val="it-IT"/>
-        </w:rPr>
-        <w:t xml:space="preserve"> </w:t>
-      </w:r>
-      <w:r>
-        <w:rPr>
-          <w:rFonts w:ascii="Palatino Linotype" w:hAnsi="Palatino Linotype"/>
-          <w:lang w:val="it-IT"/>
-        </w:rPr>
-        <w:t>documenti</w:t>
-      </w:r>
-      <w:r>
-        <w:rPr>
-          <w:rFonts w:ascii="Palatino Linotype" w:hAnsi="Palatino Linotype"/>
-          <w:lang w:val="it-IT"/>
-        </w:rPr>
-        <w:t xml:space="preserve"> elettronici</w:t>
-      </w:r>
-      <w:r>
-        <w:rPr>
-          <w:rFonts w:ascii="Palatino Linotype" w:hAnsi="Palatino Linotype"/>
-          <w:lang w:val="it-IT"/>
-        </w:rPr>
-        <w:t xml:space="preserve"> </w:t>
-      </w:r>
-      <w:proofErr w:type="gramStart"/>
-      <w:r>
-        <w:rPr>
-          <w:rFonts w:ascii="Palatino Linotype" w:hAnsi="Palatino Linotype"/>
-          <w:lang w:val="it-IT"/>
-        </w:rPr>
-        <w:t>avverrà</w:t>
-      </w:r>
-      <w:proofErr w:type="gramEnd"/>
-      <w:r>
-        <w:rPr>
-          <w:rFonts w:ascii="Palatino Linotype" w:hAnsi="Palatino Linotype"/>
-          <w:lang w:val="it-IT"/>
-        </w:rPr>
-        <w:t xml:space="preserve"> attraverso delle pagine dedicate </w:t>
-      </w:r>
-      <w:r>
-        <w:rPr>
-          <w:rFonts w:ascii="Palatino Linotype" w:hAnsi="Palatino Linotype"/>
-          <w:lang w:val="it-IT"/>
-        </w:rPr>
-        <w:t>con un interfaccia del tutto analoga a quella per i volumi della biblioteca.</w:t>
-      </w:r>
-      <w:r>
-        <w:rPr>
-          <w:rFonts w:ascii="Palatino Linotype" w:hAnsi="Palatino Linotype"/>
-          <w:lang w:val="it-IT"/>
-        </w:rPr>
-        <w:t xml:space="preserve"> Nel seguito verranno descritte brevemente ognuna di queste operazioni.</w:t>
-      </w:r>
-    </w:p>
-    <w:p>
-      <w:pPr>
-        <w:rPr>
-          <w:rFonts w:ascii="Palatino Linotype" w:hAnsi="Palatino Linotype"/>
-          <w:lang w:val="it-IT"/>
-        </w:rPr>
-      </w:pPr>
-    </w:p>
-    <w:p>
-      <w:pPr>
-        <w:pStyle w:val="Heading2"/>
-        <w:rPr>
-          <w:rFonts w:ascii="Palatino Linotype" w:hAnsi="Palatino Linotype"/>
-          <w:lang w:val="it-IT"/>
-        </w:rPr>
-      </w:pPr>
-      <w:bookmarkStart w:id="18" w:name="_Toc37018747"/>
-      <w:r>
-        <w:rPr>
-          <w:rFonts w:ascii="Palatino Linotype" w:hAnsi="Palatino Linotype"/>
-          <w:lang w:val="it-IT"/>
-        </w:rPr>
-        <w:t>Inserimento Documenti Elettronici</w:t>
-      </w:r>
-      <w:bookmarkEnd w:id="18"/>
-    </w:p>
-    <w:p>
-      <w:pPr>
-        <w:jc w:val="lowKashida"/>
-        <w:rPr>
-          <w:rFonts w:ascii="Palatino Linotype" w:hAnsi="Palatino Linotype"/>
-          <w:lang w:val="it-IT"/>
-        </w:rPr>
-      </w:pPr>
-      <w:r>
-        <w:rPr>
-          <w:rFonts w:ascii="Palatino Linotype" w:hAnsi="Palatino Linotype"/>
-          <w:lang w:val="it-IT"/>
-        </w:rPr>
-        <w:t>Per</w:t>
-      </w:r>
-      <w:r>
-        <w:rPr>
-          <w:rFonts w:ascii="Palatino Linotype" w:hAnsi="Palatino Linotype"/>
-          <w:lang w:val="it-IT"/>
-        </w:rPr>
-        <w:t xml:space="preserve"> documento elettronico si intendono: documenti Word (.doc</w:t>
-      </w:r>
-      <w:r>
-        <w:rPr>
-          <w:rFonts w:ascii="Palatino Linotype" w:hAnsi="Palatino Linotype"/>
-          <w:lang w:val="it-IT"/>
-        </w:rPr>
-        <w:t>,</w:t>
-      </w:r>
-      <w:r>
-        <w:rPr>
-          <w:rFonts w:ascii="Palatino Linotype" w:hAnsi="Palatino Linotype"/>
-          <w:lang w:val="it-IT"/>
-        </w:rPr>
-        <w:t xml:space="preserve"> .</w:t>
-      </w:r>
-      <w:proofErr w:type="spellStart"/>
-      <w:r>
-        <w:rPr>
-          <w:rFonts w:ascii="Palatino Linotype" w:hAnsi="Palatino Linotype"/>
-          <w:lang w:val="it-IT"/>
-        </w:rPr>
-        <w:t>docx</w:t>
-      </w:r>
-      <w:proofErr w:type="spellEnd"/>
-      <w:r>
-        <w:rPr>
-          <w:rFonts w:ascii="Palatino Linotype" w:hAnsi="Palatino Linotype"/>
-          <w:lang w:val="it-IT"/>
-        </w:rPr>
-        <w:t xml:space="preserve">), </w:t>
-      </w:r>
-      <w:proofErr w:type="gramStart"/>
-      <w:r>
-        <w:rPr>
-          <w:rFonts w:ascii="Palatino Linotype" w:hAnsi="Palatino Linotype"/>
-          <w:lang w:val="it-IT"/>
-        </w:rPr>
-        <w:t>email</w:t>
-      </w:r>
-      <w:proofErr w:type="gramEnd"/>
-      <w:r>
-        <w:rPr>
-          <w:rFonts w:ascii="Palatino Linotype" w:hAnsi="Palatino Linotype"/>
-          <w:lang w:val="it-IT"/>
-        </w:rPr>
-        <w:t xml:space="preserve"> (.</w:t>
-      </w:r>
-      <w:proofErr w:type="spellStart"/>
-      <w:r>
-        <w:rPr>
-          <w:rFonts w:ascii="Palatino Linotype" w:hAnsi="Palatino Linotype"/>
-          <w:lang w:val="it-IT"/>
-        </w:rPr>
-        <w:t>eml</w:t>
-      </w:r>
-      <w:proofErr w:type="spellEnd"/>
-      <w:r>
-        <w:rPr>
-          <w:rFonts w:ascii="Palatino Linotype" w:hAnsi="Palatino Linotype"/>
-          <w:lang w:val="it-IT"/>
-        </w:rPr>
-        <w:t>, .msg</w:t>
-      </w:r>
-      <w:r>
-        <w:rPr>
-          <w:rFonts w:ascii="Palatino Linotype" w:hAnsi="Palatino Linotype"/>
-          <w:lang w:val="it-IT"/>
-        </w:rPr>
-        <w:t>), documenti digitalizzati (.pdf), scansioni elettroniche di testo (.</w:t>
-      </w:r>
-      <w:proofErr w:type="spellStart"/>
-      <w:r>
-        <w:rPr>
-          <w:rFonts w:ascii="Palatino Linotype" w:hAnsi="Palatino Linotype"/>
-          <w:lang w:val="it-IT"/>
-        </w:rPr>
-        <w:t>jpg</w:t>
-      </w:r>
-      <w:proofErr w:type="spellEnd"/>
-      <w:r>
-        <w:rPr>
-          <w:rFonts w:ascii="Palatino Linotype" w:hAnsi="Palatino Linotype"/>
-          <w:lang w:val="it-IT"/>
-        </w:rPr>
-        <w:t>,</w:t>
-      </w:r>
-      <w:r>
-        <w:rPr>
-          <w:rFonts w:ascii="Palatino Linotype" w:hAnsi="Palatino Linotype"/>
-          <w:lang w:val="it-IT"/>
-        </w:rPr>
-        <w:t xml:space="preserve"> .</w:t>
-      </w:r>
-      <w:proofErr w:type="spellStart"/>
-      <w:r>
-        <w:rPr>
-          <w:rFonts w:ascii="Palatino Linotype" w:hAnsi="Palatino Linotype"/>
-          <w:lang w:val="it-IT"/>
-        </w:rPr>
-        <w:t>tiff</w:t>
-      </w:r>
-      <w:proofErr w:type="spellEnd"/>
-      <w:r>
-        <w:rPr>
-          <w:rFonts w:ascii="Palatino Linotype" w:hAnsi="Palatino Linotype"/>
-          <w:lang w:val="it-IT"/>
-        </w:rPr>
-        <w:t xml:space="preserve">). </w:t>
-      </w:r>
-    </w:p>
-    <w:p>
-      <w:pPr>
-        <w:jc w:val="lowKashida"/>
-        <w:rPr>
-          <w:rFonts w:ascii="Palatino Linotype" w:hAnsi="Palatino Linotype"/>
-          <w:lang w:val="it-IT"/>
-        </w:rPr>
-      </w:pPr>
-    </w:p>
-    <w:p>
-      <w:pPr>
-        <w:jc w:val="center"/>
-        <w:rPr>
-          <w:rFonts w:ascii="Palatino Linotype" w:hAnsi="Palatino Linotype"/>
-          <w:lang w:val="it-IT"/>
-        </w:rPr>
-      </w:pPr>
-      <w:r>
-        <w:rPr>
-          <w:rFonts w:ascii="Palatino Linotype" w:hAnsi="Palatino Linotype"/>
-          <w:noProof/>
-        </w:rPr>
         <w:drawing>
           <wp:inline distT="0" distB="0" distL="0" distR="0" wp14:anchorId="6E3CEA8E" wp14:editId="22E94CCA">
             <wp:extent cx="4215327" cy="2506223"/>
@@ -10575,7 +11272,6 @@
           <w:rFonts w:ascii="Palatino Linotype" w:hAnsi="Palatino Linotype"/>
           <w:lang w:val="it-IT"/>
         </w:rPr>
-        <w:lastRenderedPageBreak/>
         <w:t xml:space="preserve">Si potranno anche </w:t>
       </w:r>
       <w:r>
@@ -10951,6 +11647,7 @@
           <w:rFonts w:ascii="Palatino Linotype" w:hAnsi="Palatino Linotype"/>
           <w:lang w:val="it-IT"/>
         </w:rPr>
+        <w:lastRenderedPageBreak/>
         <w:t xml:space="preserve">Alla fine del processo nel database dell’Archivio verrà indicizzato un file </w:t>
       </w:r>
       <w:r>
@@ -11006,7 +11703,7 @@
           <w:lang w:val="it-IT"/>
         </w:rPr>
       </w:pPr>
-      <w:bookmarkStart w:id="19" w:name="_Toc37018748"/>
+      <w:bookmarkStart w:id="35" w:name="_Toc37018748"/>
       <w:r>
         <w:rPr>
           <w:rFonts w:ascii="Palatino Linotype" w:hAnsi="Palatino Linotype"/>
@@ -11021,7 +11718,7 @@
         </w:rPr>
         <w:t xml:space="preserve"> Elettronico</w:t>
       </w:r>
-      <w:bookmarkEnd w:id="19"/>
+      <w:bookmarkEnd w:id="35"/>
     </w:p>
     <w:p>
       <w:pPr>
@@ -11217,7 +11914,7 @@
           <w:lang w:val="it-IT"/>
         </w:rPr>
       </w:pPr>
-      <w:bookmarkStart w:id="20" w:name="_Toc37018749"/>
+      <w:bookmarkStart w:id="36" w:name="_Toc37018749"/>
       <w:r>
         <w:rPr>
           <w:rFonts w:ascii="Palatino Linotype" w:hAnsi="Palatino Linotype"/>
@@ -11225,7 +11922,7 @@
         </w:rPr>
         <w:t>Eliminazione Documenti</w:t>
       </w:r>
-      <w:bookmarkEnd w:id="20"/>
+      <w:bookmarkEnd w:id="36"/>
     </w:p>
     <w:p>
       <w:pPr>
@@ -11371,6 +12068,7 @@
           <w:rFonts w:ascii="Palatino Linotype" w:hAnsi="Palatino Linotype"/>
           <w:noProof/>
         </w:rPr>
+        <w:lastRenderedPageBreak/>
         <w:drawing>
           <wp:inline distT="0" distB="0" distL="0" distR="0" wp14:anchorId="5DB8DF30" wp14:editId="00744FC7">
             <wp:extent cx="4222287" cy="2086996"/>
@@ -11438,7 +12136,7 @@
           <w:lang w:val="it-IT"/>
         </w:rPr>
       </w:pPr>
-      <w:bookmarkStart w:id="21" w:name="_Toc37018750"/>
+      <w:bookmarkStart w:id="37" w:name="_Toc37018750"/>
       <w:r>
         <w:rPr>
           <w:rFonts w:ascii="Palatino Linotype" w:hAnsi="Palatino Linotype"/>
@@ -11446,7 +12144,7 @@
         </w:rPr>
         <w:t>Inserimento Fotografie</w:t>
       </w:r>
-      <w:bookmarkEnd w:id="21"/>
+      <w:bookmarkEnd w:id="37"/>
     </w:p>
     <w:p>
       <w:pPr>
@@ -11671,21 +12369,7 @@
           <w:rFonts w:ascii="Palatino Linotype" w:hAnsi="Palatino Linotype"/>
           <w:lang w:val="it-IT"/>
         </w:rPr>
-        <w:t xml:space="preserve"> l’autore dello scatto, di default viene proposto il nome dell’utente che sta inserendo la fotografia, ma il nome potr</w:t>
-      </w:r>
-      <w:r>
-        <w:rPr>
-          <w:rFonts w:ascii="Palatino Linotype" w:hAnsi="Palatino Linotype"/>
-          <w:lang w:val="it-IT"/>
-        </w:rPr>
-        <w:t>à</w:t>
-      </w:r>
-      <w:r>
-        <w:rPr>
-          <w:rFonts w:ascii="Palatino Linotype" w:hAnsi="Palatino Linotype"/>
-          <w:lang w:val="it-IT"/>
-        </w:rPr>
-        <w:t xml:space="preserve"> comunque essere modificato;</w:t>
+        <w:t xml:space="preserve"> l’autore dello scatto, di default viene proposto il nome dell’utente che sta inserendo la fotografia, ma il nome potrà comunque essere modificato;</w:t>
       </w:r>
     </w:p>
     <w:p>
@@ -11944,7 +12628,6 @@
           <w:rFonts w:ascii="Palatino Linotype" w:hAnsi="Palatino Linotype"/>
           <w:lang w:val="it-IT"/>
         </w:rPr>
-        <w:lastRenderedPageBreak/>
         <w:t>Al momento del caricamento saranno registrate anche tutte quelle informazioni disponibili nelle</w:t>
       </w:r>
       <w:r>
@@ -12075,6 +12758,7 @@
           <w:rFonts w:ascii="Palatino Linotype" w:hAnsi="Palatino Linotype"/>
           <w:noProof/>
         </w:rPr>
+        <w:lastRenderedPageBreak/>
         <w:drawing>
           <wp:inline distT="0" distB="0" distL="0" distR="0" wp14:anchorId="5C8254C6" wp14:editId="2971C7E5">
             <wp:extent cx="4222287" cy="2166975"/>
@@ -12204,21 +12888,7 @@
           <w:rFonts w:ascii="Palatino Linotype" w:hAnsi="Palatino Linotype"/>
           <w:lang w:val="it-IT"/>
         </w:rPr>
-        <w:t xml:space="preserve">. Per modificare gli altri attributi </w:t>
-      </w:r>
-      <w:r>
-        <w:rPr>
-          <w:rFonts w:ascii="Palatino Linotype" w:hAnsi="Palatino Linotype"/>
-          <w:lang w:val="it-IT"/>
-        </w:rPr>
-        <w:t>è</w:t>
-      </w:r>
-      <w:r>
-        <w:rPr>
-          <w:rFonts w:ascii="Palatino Linotype" w:hAnsi="Palatino Linotype"/>
-          <w:lang w:val="it-IT"/>
-        </w:rPr>
-        <w:t xml:space="preserve"> sempre possibile rimuovere la fotografia e reinserirla con i dati corretti.</w:t>
+        <w:t>. Per modificare gli altri attributi è sempre possibile rimuovere la fotografia e reinserirla con i dati corretti.</w:t>
       </w:r>
     </w:p>
     <w:p>
@@ -12324,21 +12994,7 @@
           <w:rFonts w:ascii="Palatino Linotype" w:hAnsi="Palatino Linotype"/>
           <w:lang w:val="it-IT"/>
         </w:rPr>
-        <w:t>La cancellazione delle fotografie avviene con un’interfaccia del tutto analogo agli altri tipi di documenti e con le stesse modalit</w:t>
-      </w:r>
-      <w:r>
-        <w:rPr>
-          <w:rFonts w:ascii="Palatino Linotype" w:hAnsi="Palatino Linotype"/>
-          <w:lang w:val="it-IT"/>
-        </w:rPr>
-        <w:t>à</w:t>
-      </w:r>
-      <w:r>
-        <w:rPr>
-          <w:rFonts w:ascii="Palatino Linotype" w:hAnsi="Palatino Linotype"/>
-          <w:lang w:val="it-IT"/>
-        </w:rPr>
-        <w:t xml:space="preserve">: scelta dei </w:t>
+        <w:t xml:space="preserve">La cancellazione delle fotografie avviene con un’interfaccia del tutto analogo agli altri tipi di documenti e con le stesse modalità: scelta dei </w:t>
       </w:r>
       <w:r>
         <w:rPr>
@@ -12354,21 +13010,7 @@
           <w:rFonts w:ascii="Palatino Linotype" w:hAnsi="Palatino Linotype"/>
           <w:lang w:val="it-IT"/>
         </w:rPr>
-        <w:t xml:space="preserve"> da cancellare e conferma della volont</w:t>
-      </w:r>
-      <w:r>
-        <w:rPr>
-          <w:rFonts w:ascii="Palatino Linotype" w:hAnsi="Palatino Linotype"/>
-          <w:lang w:val="it-IT"/>
-        </w:rPr>
-        <w:t>à</w:t>
-      </w:r>
-      <w:r>
-        <w:rPr>
-          <w:rFonts w:ascii="Palatino Linotype" w:hAnsi="Palatino Linotype"/>
-          <w:lang w:val="it-IT"/>
-        </w:rPr>
-        <w:t xml:space="preserve"> di cancellare.</w:t>
+        <w:t xml:space="preserve"> da cancellare e conferma della volontà di cancellare.</w:t>
       </w:r>
     </w:p>
     <w:p>
@@ -12403,7 +13045,6 @@
           <w:rFonts w:ascii="Palatino Linotype" w:hAnsi="Palatino Linotype"/>
           <w:noProof/>
         </w:rPr>
-        <w:lastRenderedPageBreak/>
         <w:drawing>
           <wp:inline distT="0" distB="0" distL="0" distR="0" wp14:anchorId="4755E703" wp14:editId="72F8EA5D">
             <wp:extent cx="4222287" cy="1805605"/>
@@ -12455,15 +13096,18 @@
           <w:lang w:val="it-IT"/>
         </w:rPr>
       </w:pPr>
-      <w:bookmarkStart w:id="22" w:name="_Toc37018751"/>
-      <w:r>
-        <w:rPr>
-          <w:rFonts w:ascii="Palatino Linotype" w:hAnsi="Palatino Linotype"/>
-          <w:lang w:val="it-IT"/>
-        </w:rPr>
+      <w:bookmarkStart w:id="38" w:name="_Toc37018751"/>
+      <w:bookmarkStart w:id="39" w:name="OLE_LINK19"/>
+      <w:bookmarkStart w:id="40" w:name="OLE_LINK20"/>
+      <w:r>
+        <w:rPr>
+          <w:rFonts w:ascii="Palatino Linotype" w:hAnsi="Palatino Linotype"/>
+          <w:lang w:val="it-IT"/>
+        </w:rPr>
+        <w:lastRenderedPageBreak/>
         <w:t>Video</w:t>
       </w:r>
-      <w:bookmarkEnd w:id="22"/>
+      <w:bookmarkEnd w:id="38"/>
     </w:p>
     <w:p>
       <w:pPr>
@@ -12473,7 +13117,7 @@
           <w:lang w:val="it-IT"/>
         </w:rPr>
       </w:pPr>
-      <w:bookmarkStart w:id="23" w:name="_Toc37018752"/>
+      <w:bookmarkStart w:id="41" w:name="_Toc37018752"/>
       <w:r>
         <w:rPr>
           <w:rFonts w:ascii="Palatino Linotype" w:hAnsi="Palatino Linotype"/>
@@ -12481,7 +13125,7 @@
         </w:rPr>
         <w:t>Inserimento Video</w:t>
       </w:r>
-      <w:bookmarkEnd w:id="23"/>
+      <w:bookmarkEnd w:id="41"/>
     </w:p>
     <w:p>
       <w:pPr>
@@ -12542,7 +13186,16 @@
           <w:rFonts w:ascii="Palatino Linotype" w:hAnsi="Palatino Linotype"/>
           <w:lang w:val="it-IT"/>
         </w:rPr>
-        <w:t xml:space="preserve"> parallelamente e non nel file video stesso. Sono supportati tutti i principali formati</w:t>
+        <w:t xml:space="preserve"> parallelamente e non nel file video stesso. Sono </w:t>
+      </w:r>
+      <w:bookmarkEnd w:id="39"/>
+      <w:bookmarkEnd w:id="40"/>
+      <w:r>
+        <w:rPr>
+          <w:rFonts w:ascii="Palatino Linotype" w:hAnsi="Palatino Linotype"/>
+          <w:lang w:val="it-IT"/>
+        </w:rPr>
+        <w:t>supportati tutti i principali formati</w:t>
       </w:r>
       <w:r>
         <w:rPr>
@@ -12930,7 +13583,7 @@
           <w:lang w:val="it-IT"/>
         </w:rPr>
       </w:pPr>
-      <w:bookmarkStart w:id="24" w:name="_Toc37018753"/>
+      <w:bookmarkStart w:id="42" w:name="_Toc37018753"/>
       <w:r>
         <w:rPr>
           <w:rFonts w:ascii="Palatino Linotype" w:hAnsi="Palatino Linotype"/>
@@ -12938,7 +13591,7 @@
         </w:rPr>
         <w:t>Aggiornamento Video</w:t>
       </w:r>
-      <w:bookmarkEnd w:id="24"/>
+      <w:bookmarkEnd w:id="42"/>
     </w:p>
     <w:p>
       <w:pPr>
@@ -13022,7 +13675,6 @@
           <w:rFonts w:ascii="Palatino Linotype" w:hAnsi="Palatino Linotype"/>
           <w:noProof/>
         </w:rPr>
-        <w:lastRenderedPageBreak/>
         <w:drawing>
           <wp:inline distT="0" distB="0" distL="0" distR="0" wp14:anchorId="4E597A8E" wp14:editId="18CA78BC">
             <wp:extent cx="4222287" cy="2385295"/>
@@ -13082,15 +13734,16 @@
           <w:lang w:val="it-IT"/>
         </w:rPr>
       </w:pPr>
-      <w:bookmarkStart w:id="25" w:name="_Toc37018754"/>
-      <w:r>
-        <w:rPr>
-          <w:rFonts w:ascii="Palatino Linotype" w:hAnsi="Palatino Linotype"/>
-          <w:lang w:val="it-IT"/>
-        </w:rPr>
+      <w:bookmarkStart w:id="43" w:name="_Toc37018754"/>
+      <w:r>
+        <w:rPr>
+          <w:rFonts w:ascii="Palatino Linotype" w:hAnsi="Palatino Linotype"/>
+          <w:lang w:val="it-IT"/>
+        </w:rPr>
+        <w:lastRenderedPageBreak/>
         <w:t>Cancellazione Video</w:t>
       </w:r>
-      <w:bookmarkEnd w:id="25"/>
+      <w:bookmarkEnd w:id="43"/>
     </w:p>
     <w:p>
       <w:pPr>
@@ -13128,25 +13781,6 @@
           <w:lang w:val="it-IT"/>
         </w:rPr>
         <w:t xml:space="preserve"> </w:t>
-      </w:r>
-    </w:p>
-    <w:p>
-      <w:pPr>
-        <w:rPr>
-          <w:rFonts w:ascii="Palatino Linotype" w:hAnsi="Palatino Linotype"/>
-          <w:b/>
-          <w:bCs/>
-          <w:lang w:val="it-IT"/>
-        </w:rPr>
-      </w:pPr>
-      <w:r>
-        <w:rPr>
-          <w:rFonts w:ascii="Palatino Linotype" w:hAnsi="Palatino Linotype"/>
-          <w:b/>
-          <w:bCs/>
-          <w:lang w:val="it-IT"/>
-        </w:rPr>
-        <w:t>m</w:t>
       </w:r>
     </w:p>
     <w:p>
@@ -13217,6 +13851,110 @@
         </w:drawing>
       </w:r>
     </w:p>
+    <w:p>
+      <w:pPr>
+        <w:jc w:val="center"/>
+        <w:rPr>
+          <w:rFonts w:ascii="Palatino Linotype" w:hAnsi="Palatino Linotype"/>
+          <w:b/>
+          <w:bCs/>
+          <w:lang w:val="it-IT"/>
+        </w:rPr>
+      </w:pPr>
+    </w:p>
+    <w:p>
+      <w:pPr>
+        <w:jc w:val="center"/>
+        <w:rPr>
+          <w:rFonts w:ascii="Palatino Linotype" w:hAnsi="Palatino Linotype"/>
+          <w:b/>
+          <w:bCs/>
+          <w:lang w:val="it-IT"/>
+        </w:rPr>
+      </w:pPr>
+    </w:p>
+    <w:p>
+      <w:pPr>
+        <w:pStyle w:val="Heading1"/>
+        <w:rPr>
+          <w:rFonts w:ascii="Palatino Linotype" w:hAnsi="Palatino Linotype"/>
+          <w:lang w:val="it-IT"/>
+        </w:rPr>
+      </w:pPr>
+      <w:r>
+        <w:rPr>
+          <w:rFonts w:ascii="Palatino Linotype" w:hAnsi="Palatino Linotype"/>
+          <w:lang w:val="it-IT"/>
+        </w:rPr>
+        <w:t>Procedura di installazione (su macchina Linux)</w:t>
+      </w:r>
+    </w:p>
+    <w:p>
+      <w:pPr>
+        <w:pStyle w:val="Heading2"/>
+        <w:rPr>
+          <w:rFonts w:ascii="Palatino Linotype" w:hAnsi="Palatino Linotype"/>
+          <w:lang w:val="it-IT"/>
+        </w:rPr>
+      </w:pPr>
+      <w:r>
+        <w:rPr>
+          <w:rFonts w:ascii="Palatino Linotype" w:hAnsi="Palatino Linotype"/>
+          <w:lang w:val="it-IT"/>
+        </w:rPr>
+        <w:t>I</w:t>
+      </w:r>
+      <w:r>
+        <w:rPr>
+          <w:rFonts w:ascii="Palatino Linotype" w:hAnsi="Palatino Linotype"/>
+          <w:lang w:val="it-IT"/>
+        </w:rPr>
+        <w:t>nstallazione software</w:t>
+      </w:r>
+    </w:p>
+    <w:p>
+      <w:pPr>
+        <w:rPr>
+          <w:lang w:val="it-IT"/>
+        </w:rPr>
+      </w:pPr>
+    </w:p>
+    <w:p>
+      <w:pPr>
+        <w:jc w:val="center"/>
+        <w:rPr>
+          <w:rFonts w:ascii="Palatino Linotype" w:hAnsi="Palatino Linotype"/>
+          <w:b/>
+          <w:bCs/>
+          <w:lang w:val="it-IT"/>
+        </w:rPr>
+      </w:pPr>
+      <w:r>
+        <w:rPr>
+          <w:rFonts w:ascii="Palatino Linotype" w:hAnsi="Palatino Linotype"/>
+          <w:lang w:val="it-IT"/>
+        </w:rPr>
+        <w:t xml:space="preserve">Per quanto riguarda i video, questi non supportano il meccanismo dei </w:t>
+      </w:r>
+      <w:proofErr w:type="spellStart"/>
+      <w:r>
+        <w:rPr>
+          <w:rFonts w:ascii="Palatino Linotype" w:hAnsi="Palatino Linotype"/>
+          <w:i/>
+          <w:iCs/>
+          <w:lang w:val="it-IT"/>
+        </w:rPr>
+        <w:t>tag</w:t>
+      </w:r>
+      <w:proofErr w:type="spellEnd"/>
+      <w:r>
+        <w:rPr>
+          <w:rFonts w:ascii="Palatino Linotype" w:hAnsi="Palatino Linotype"/>
+          <w:lang w:val="it-IT"/>
+        </w:rPr>
+        <w:t xml:space="preserve"> come le fotografie pertanto eventuali note per la successiva ricerca sono salvate parallelamente e non nel file video stesso. Sono</w:t>
+      </w:r>
+    </w:p>
     <w:sectPr>
       <w:footerReference w:type="even" r:id="rId33"/>
       <w:footerReference w:type="default" r:id="rId34"/>
@@ -13231,7 +13969,7 @@
 </file>
 
 <file path=word/endnotes.xml><?xml version="1.0" encoding="utf-8"?>
-<w:endnotes xmlns:wpc="http://schemas.microsoft.com/office/word/2010/wordprocessingCanvas" xmlns:cx="http://schemas.microsoft.com/office/drawing/2014/chartex" xmlns:cx1="http://schemas.microsoft.com/office/drawing/2015/9/8/chartex" xmlns:cx2="http://schemas.microsoft.com/office/drawing/2015/10/21/chartex" xmlns:cx3="http://schemas.microsoft.com/office/drawing/2016/5/9/chartex" xmlns:cx4="http://schemas.microsoft.com/office/drawing/2016/5/10/chartex" xmlns:cx5="http://schemas.microsoft.com/office/drawing/2016/5/11/chartex" xmlns:cx6="http://schemas.microsoft.com/office/drawing/2016/5/12/chartex" xmlns:cx7="http://schemas.microsoft.com/office/drawing/2016/5/13/chartex" xmlns:cx8="http://schemas.microsoft.com/office/drawing/2016/5/14/chartex" xmlns:mc="http://schemas.openxmlformats.org/markup-compatibility/2006" xmlns:aink="http://schemas.microsoft.com/office/drawing/2016/ink" xmlns:am3d="http://schemas.microsoft.com/office/drawing/2017/model3d" xmlns:o="urn:schemas-microsoft-com:office:office" xmlns:r="http://schemas.openxmlformats.org/officeDocument/2006/relationships" xmlns:m="http://schemas.openxmlformats.org/officeDocument/2006/math" xmlns:v="urn:schemas-microsoft-com:vml" xmlns:wp14="http://schemas.microsoft.com/office/word/2010/wordprocessingDrawing" xmlns:wp="http://schemas.openxmlformats.org/drawingml/2006/wordprocessingDrawing" xmlns:w10="urn:schemas-microsoft-com:office:word" xmlns:w="http://schemas.openxmlformats.org/wordprocessingml/2006/main" xmlns:w14="http://schemas.microsoft.com/office/word/2010/wordml" xmlns:w15="http://schemas.microsoft.com/office/word/2012/wordml" xmlns:w16cid="http://schemas.microsoft.com/office/word/2016/wordml/cid" xmlns:w16se="http://schemas.microsoft.com/office/word/2015/wordml/symex" xmlns:wpg="http://schemas.microsoft.com/office/word/2010/wordprocessingGroup" xmlns:wpi="http://schemas.microsoft.com/office/word/2010/wordprocessingInk" xmlns:wne="http://schemas.microsoft.com/office/word/2006/wordml" xmlns:wps="http://schemas.microsoft.com/office/word/2010/wordprocessingShape" mc:Ignorable="w14 w15 w16se w16cid wp14">
+<w:endnotes xmlns:wpc="http://schemas.microsoft.com/office/word/2010/wordprocessingCanvas" xmlns:cx="http://schemas.microsoft.com/office/drawing/2014/chartex" xmlns:cx1="http://schemas.microsoft.com/office/drawing/2015/9/8/chartex" xmlns:cx2="http://schemas.microsoft.com/office/drawing/2015/10/21/chartex" xmlns:cx3="http://schemas.microsoft.com/office/drawing/2016/5/9/chartex" xmlns:cx4="http://schemas.microsoft.com/office/drawing/2016/5/10/chartex" xmlns:cx5="http://schemas.microsoft.com/office/drawing/2016/5/11/chartex" xmlns:cx6="http://schemas.microsoft.com/office/drawing/2016/5/12/chartex" xmlns:cx7="http://schemas.microsoft.com/office/drawing/2016/5/13/chartex" xmlns:cx8="http://schemas.microsoft.com/office/drawing/2016/5/14/chartex" xmlns:mc="http://schemas.openxmlformats.org/markup-compatibility/2006" xmlns:aink="http://schemas.microsoft.com/office/drawing/2016/ink" xmlns:am3d="http://schemas.microsoft.com/office/drawing/2017/model3d" xmlns:o="urn:schemas-microsoft-com:office:office" xmlns:r="http://schemas.openxmlformats.org/officeDocument/2006/relationships" xmlns:m="http://schemas.openxmlformats.org/officeDocument/2006/math" xmlns:v="urn:schemas-microsoft-com:vml" xmlns:wp14="http://schemas.microsoft.com/office/word/2010/wordprocessingDrawing" xmlns:wp="http://schemas.openxmlformats.org/drawingml/2006/wordprocessingDrawing" xmlns:w10="urn:schemas-microsoft-com:office:word" xmlns:w="http://schemas.openxmlformats.org/wordprocessingml/2006/main" xmlns:w14="http://schemas.microsoft.com/office/word/2010/wordml" xmlns:w15="http://schemas.microsoft.com/office/word/2012/wordml" xmlns:w16cex="http://schemas.microsoft.com/office/word/2018/wordml/cex" xmlns:w16cid="http://schemas.microsoft.com/office/word/2016/wordml/cid" xmlns:w16="http://schemas.microsoft.com/office/word/2018/wordml" xmlns:w16se="http://schemas.microsoft.com/office/word/2015/wordml/symex" xmlns:wpg="http://schemas.microsoft.com/office/word/2010/wordprocessingGroup" xmlns:wpi="http://schemas.microsoft.com/office/word/2010/wordprocessingInk" xmlns:wne="http://schemas.microsoft.com/office/word/2006/wordml" xmlns:wps="http://schemas.microsoft.com/office/word/2010/wordprocessingShape" mc:Ignorable="w14 w15 w16se w16cid w16 w16cex wp14">
   <w:endnote w:type="separator" w:id="-1">
     <w:p>
       <w:r>
@@ -13250,7 +13988,7 @@
 </file>
 
 <file path=word/footer1.xml><?xml version="1.0" encoding="utf-8"?>
-<w:ftr xmlns:wpc="http://schemas.microsoft.com/office/word/2010/wordprocessingCanvas" xmlns:cx="http://schemas.microsoft.com/office/drawing/2014/chartex" xmlns:cx1="http://schemas.microsoft.com/office/drawing/2015/9/8/chartex" xmlns:cx2="http://schemas.microsoft.com/office/drawing/2015/10/21/chartex" xmlns:cx3="http://schemas.microsoft.com/office/drawing/2016/5/9/chartex" xmlns:cx4="http://schemas.microsoft.com/office/drawing/2016/5/10/chartex" xmlns:cx5="http://schemas.microsoft.com/office/drawing/2016/5/11/chartex" xmlns:cx6="http://schemas.microsoft.com/office/drawing/2016/5/12/chartex" xmlns:cx7="http://schemas.microsoft.com/office/drawing/2016/5/13/chartex" xmlns:cx8="http://schemas.microsoft.com/office/drawing/2016/5/14/chartex" xmlns:mc="http://schemas.openxmlformats.org/markup-compatibility/2006" xmlns:aink="http://schemas.microsoft.com/office/drawing/2016/ink" xmlns:am3d="http://schemas.microsoft.com/office/drawing/2017/model3d" xmlns:o="urn:schemas-microsoft-com:office:office" xmlns:r="http://schemas.openxmlformats.org/officeDocument/2006/relationships" xmlns:m="http://schemas.openxmlformats.org/officeDocument/2006/math" xmlns:v="urn:schemas-microsoft-com:vml" xmlns:wp14="http://schemas.microsoft.com/office/word/2010/wordprocessingDrawing" xmlns:wp="http://schemas.openxmlformats.org/drawingml/2006/wordprocessingDrawing" xmlns:w10="urn:schemas-microsoft-com:office:word" xmlns:w="http://schemas.openxmlformats.org/wordprocessingml/2006/main" xmlns:w14="http://schemas.microsoft.com/office/word/2010/wordml" xmlns:w15="http://schemas.microsoft.com/office/word/2012/wordml" xmlns:w16cid="http://schemas.microsoft.com/office/word/2016/wordml/cid" xmlns:w16se="http://schemas.microsoft.com/office/word/2015/wordml/symex" xmlns:wpg="http://schemas.microsoft.com/office/word/2010/wordprocessingGroup" xmlns:wpi="http://schemas.microsoft.com/office/word/2010/wordprocessingInk" xmlns:wne="http://schemas.microsoft.com/office/word/2006/wordml" xmlns:wps="http://schemas.microsoft.com/office/word/2010/wordprocessingShape" mc:Ignorable="w14 w15 w16se w16cid wp14">
+<w:ftr xmlns:wpc="http://schemas.microsoft.com/office/word/2010/wordprocessingCanvas" xmlns:cx="http://schemas.microsoft.com/office/drawing/2014/chartex" xmlns:cx1="http://schemas.microsoft.com/office/drawing/2015/9/8/chartex" xmlns:cx2="http://schemas.microsoft.com/office/drawing/2015/10/21/chartex" xmlns:cx3="http://schemas.microsoft.com/office/drawing/2016/5/9/chartex" xmlns:cx4="http://schemas.microsoft.com/office/drawing/2016/5/10/chartex" xmlns:cx5="http://schemas.microsoft.com/office/drawing/2016/5/11/chartex" xmlns:cx6="http://schemas.microsoft.com/office/drawing/2016/5/12/chartex" xmlns:cx7="http://schemas.microsoft.com/office/drawing/2016/5/13/chartex" xmlns:cx8="http://schemas.microsoft.com/office/drawing/2016/5/14/chartex" xmlns:mc="http://schemas.openxmlformats.org/markup-compatibility/2006" xmlns:aink="http://schemas.microsoft.com/office/drawing/2016/ink" xmlns:am3d="http://schemas.microsoft.com/office/drawing/2017/model3d" xmlns:o="urn:schemas-microsoft-com:office:office" xmlns:r="http://schemas.openxmlformats.org/officeDocument/2006/relationships" xmlns:m="http://schemas.openxmlformats.org/officeDocument/2006/math" xmlns:v="urn:schemas-microsoft-com:vml" xmlns:wp14="http://schemas.microsoft.com/office/word/2010/wordprocessingDrawing" xmlns:wp="http://schemas.openxmlformats.org/drawingml/2006/wordprocessingDrawing" xmlns:w10="urn:schemas-microsoft-com:office:word" xmlns:w="http://schemas.openxmlformats.org/wordprocessingml/2006/main" xmlns:w14="http://schemas.microsoft.com/office/word/2010/wordml" xmlns:w15="http://schemas.microsoft.com/office/word/2012/wordml" xmlns:w16cex="http://schemas.microsoft.com/office/word/2018/wordml/cex" xmlns:w16cid="http://schemas.microsoft.com/office/word/2016/wordml/cid" xmlns:w16="http://schemas.microsoft.com/office/word/2018/wordml" xmlns:w16se="http://schemas.microsoft.com/office/word/2015/wordml/symex" xmlns:wpg="http://schemas.microsoft.com/office/word/2010/wordprocessingGroup" xmlns:wpi="http://schemas.microsoft.com/office/word/2010/wordprocessingInk" xmlns:wne="http://schemas.microsoft.com/office/word/2006/wordml" xmlns:wps="http://schemas.microsoft.com/office/word/2010/wordprocessingShape" mc:Ignorable="w14 w15 w16se w16cid w16 w16cex wp14">
   <w:sdt>
     <w:sdtPr>
       <w:rPr>
@@ -13307,7 +14045,7 @@
 </file>
 
 <file path=word/footer2.xml><?xml version="1.0" encoding="utf-8"?>
-<w:ftr xmlns:wpc="http://schemas.microsoft.com/office/word/2010/wordprocessingCanvas" xmlns:cx="http://schemas.microsoft.com/office/drawing/2014/chartex" xmlns:cx1="http://schemas.microsoft.com/office/drawing/2015/9/8/chartex" xmlns:cx2="http://schemas.microsoft.com/office/drawing/2015/10/21/chartex" xmlns:cx3="http://schemas.microsoft.com/office/drawing/2016/5/9/chartex" xmlns:cx4="http://schemas.microsoft.com/office/drawing/2016/5/10/chartex" xmlns:cx5="http://schemas.microsoft.com/office/drawing/2016/5/11/chartex" xmlns:cx6="http://schemas.microsoft.com/office/drawing/2016/5/12/chartex" xmlns:cx7="http://schemas.microsoft.com/office/drawing/2016/5/13/chartex" xmlns:cx8="http://schemas.microsoft.com/office/drawing/2016/5/14/chartex" xmlns:mc="http://schemas.openxmlformats.org/markup-compatibility/2006" xmlns:aink="http://schemas.microsoft.com/office/drawing/2016/ink" xmlns:am3d="http://schemas.microsoft.com/office/drawing/2017/model3d" xmlns:o="urn:schemas-microsoft-com:office:office" xmlns:r="http://schemas.openxmlformats.org/officeDocument/2006/relationships" xmlns:m="http://schemas.openxmlformats.org/officeDocument/2006/math" xmlns:v="urn:schemas-microsoft-com:vml" xmlns:wp14="http://schemas.microsoft.com/office/word/2010/wordprocessingDrawing" xmlns:wp="http://schemas.openxmlformats.org/drawingml/2006/wordprocessingDrawing" xmlns:w10="urn:schemas-microsoft-com:office:word" xmlns:w="http://schemas.openxmlformats.org/wordprocessingml/2006/main" xmlns:w14="http://schemas.microsoft.com/office/word/2010/wordml" xmlns:w15="http://schemas.microsoft.com/office/word/2012/wordml" xmlns:w16cid="http://schemas.microsoft.com/office/word/2016/wordml/cid" xmlns:w16se="http://schemas.microsoft.com/office/word/2015/wordml/symex" xmlns:wpg="http://schemas.microsoft.com/office/word/2010/wordprocessingGroup" xmlns:wpi="http://schemas.microsoft.com/office/word/2010/wordprocessingInk" xmlns:wne="http://schemas.microsoft.com/office/word/2006/wordml" xmlns:wps="http://schemas.microsoft.com/office/word/2010/wordprocessingShape" mc:Ignorable="w14 w15 w16se w16cid wp14">
+<w:ftr xmlns:wpc="http://schemas.microsoft.com/office/word/2010/wordprocessingCanvas" xmlns:cx="http://schemas.microsoft.com/office/drawing/2014/chartex" xmlns:cx1="http://schemas.microsoft.com/office/drawing/2015/9/8/chartex" xmlns:cx2="http://schemas.microsoft.com/office/drawing/2015/10/21/chartex" xmlns:cx3="http://schemas.microsoft.com/office/drawing/2016/5/9/chartex" xmlns:cx4="http://schemas.microsoft.com/office/drawing/2016/5/10/chartex" xmlns:cx5="http://schemas.microsoft.com/office/drawing/2016/5/11/chartex" xmlns:cx6="http://schemas.microsoft.com/office/drawing/2016/5/12/chartex" xmlns:cx7="http://schemas.microsoft.com/office/drawing/2016/5/13/chartex" xmlns:cx8="http://schemas.microsoft.com/office/drawing/2016/5/14/chartex" xmlns:mc="http://schemas.openxmlformats.org/markup-compatibility/2006" xmlns:aink="http://schemas.microsoft.com/office/drawing/2016/ink" xmlns:am3d="http://schemas.microsoft.com/office/drawing/2017/model3d" xmlns:o="urn:schemas-microsoft-com:office:office" xmlns:r="http://schemas.openxmlformats.org/officeDocument/2006/relationships" xmlns:m="http://schemas.openxmlformats.org/officeDocument/2006/math" xmlns:v="urn:schemas-microsoft-com:vml" xmlns:wp14="http://schemas.microsoft.com/office/word/2010/wordprocessingDrawing" xmlns:wp="http://schemas.openxmlformats.org/drawingml/2006/wordprocessingDrawing" xmlns:w10="urn:schemas-microsoft-com:office:word" xmlns:w="http://schemas.openxmlformats.org/wordprocessingml/2006/main" xmlns:w14="http://schemas.microsoft.com/office/word/2010/wordml" xmlns:w15="http://schemas.microsoft.com/office/word/2012/wordml" xmlns:w16cex="http://schemas.microsoft.com/office/word/2018/wordml/cex" xmlns:w16cid="http://schemas.microsoft.com/office/word/2016/wordml/cid" xmlns:w16="http://schemas.microsoft.com/office/word/2018/wordml" xmlns:w16se="http://schemas.microsoft.com/office/word/2015/wordml/symex" xmlns:wpg="http://schemas.microsoft.com/office/word/2010/wordprocessingGroup" xmlns:wpi="http://schemas.microsoft.com/office/word/2010/wordprocessingInk" xmlns:wne="http://schemas.microsoft.com/office/word/2006/wordml" xmlns:wps="http://schemas.microsoft.com/office/word/2010/wordprocessingShape" mc:Ignorable="w14 w15 w16se w16cid w16 w16cex wp14">
   <w:sdt>
     <w:sdtPr>
       <w:rPr>
@@ -13377,7 +14115,7 @@
 </file>
 
 <file path=word/footnotes.xml><?xml version="1.0" encoding="utf-8"?>
-<w:footnotes xmlns:wpc="http://schemas.microsoft.com/office/word/2010/wordprocessingCanvas" xmlns:cx="http://schemas.microsoft.com/office/drawing/2014/chartex" xmlns:cx1="http://schemas.microsoft.com/office/drawing/2015/9/8/chartex" xmlns:cx2="http://schemas.microsoft.com/office/drawing/2015/10/21/chartex" xmlns:cx3="http://schemas.microsoft.com/office/drawing/2016/5/9/chartex" xmlns:cx4="http://schemas.microsoft.com/office/drawing/2016/5/10/chartex" xmlns:cx5="http://schemas.microsoft.com/office/drawing/2016/5/11/chartex" xmlns:cx6="http://schemas.microsoft.com/office/drawing/2016/5/12/chartex" xmlns:cx7="http://schemas.microsoft.com/office/drawing/2016/5/13/chartex" xmlns:cx8="http://schemas.microsoft.com/office/drawing/2016/5/14/chartex" xmlns:mc="http://schemas.openxmlformats.org/markup-compatibility/2006" xmlns:aink="http://schemas.microsoft.com/office/drawing/2016/ink" xmlns:am3d="http://schemas.microsoft.com/office/drawing/2017/model3d" xmlns:o="urn:schemas-microsoft-com:office:office" xmlns:r="http://schemas.openxmlformats.org/officeDocument/2006/relationships" xmlns:m="http://schemas.openxmlformats.org/officeDocument/2006/math" xmlns:v="urn:schemas-microsoft-com:vml" xmlns:wp14="http://schemas.microsoft.com/office/word/2010/wordprocessingDrawing" xmlns:wp="http://schemas.openxmlformats.org/drawingml/2006/wordprocessingDrawing" xmlns:w10="urn:schemas-microsoft-com:office:word" xmlns:w="http://schemas.openxmlformats.org/wordprocessingml/2006/main" xmlns:w14="http://schemas.microsoft.com/office/word/2010/wordml" xmlns:w15="http://schemas.microsoft.com/office/word/2012/wordml" xmlns:w16cid="http://schemas.microsoft.com/office/word/2016/wordml/cid" xmlns:w16se="http://schemas.microsoft.com/office/word/2015/wordml/symex" xmlns:wpg="http://schemas.microsoft.com/office/word/2010/wordprocessingGroup" xmlns:wpi="http://schemas.microsoft.com/office/word/2010/wordprocessingInk" xmlns:wne="http://schemas.microsoft.com/office/word/2006/wordml" xmlns:wps="http://schemas.microsoft.com/office/word/2010/wordprocessingShape" mc:Ignorable="w14 w15 w16se w16cid wp14">
+<w:footnotes xmlns:wpc="http://schemas.microsoft.com/office/word/2010/wordprocessingCanvas" xmlns:cx="http://schemas.microsoft.com/office/drawing/2014/chartex" xmlns:cx1="http://schemas.microsoft.com/office/drawing/2015/9/8/chartex" xmlns:cx2="http://schemas.microsoft.com/office/drawing/2015/10/21/chartex" xmlns:cx3="http://schemas.microsoft.com/office/drawing/2016/5/9/chartex" xmlns:cx4="http://schemas.microsoft.com/office/drawing/2016/5/10/chartex" xmlns:cx5="http://schemas.microsoft.com/office/drawing/2016/5/11/chartex" xmlns:cx6="http://schemas.microsoft.com/office/drawing/2016/5/12/chartex" xmlns:cx7="http://schemas.microsoft.com/office/drawing/2016/5/13/chartex" xmlns:cx8="http://schemas.microsoft.com/office/drawing/2016/5/14/chartex" xmlns:mc="http://schemas.openxmlformats.org/markup-compatibility/2006" xmlns:aink="http://schemas.microsoft.com/office/drawing/2016/ink" xmlns:am3d="http://schemas.microsoft.com/office/drawing/2017/model3d" xmlns:o="urn:schemas-microsoft-com:office:office" xmlns:r="http://schemas.openxmlformats.org/officeDocument/2006/relationships" xmlns:m="http://schemas.openxmlformats.org/officeDocument/2006/math" xmlns:v="urn:schemas-microsoft-com:vml" xmlns:wp14="http://schemas.microsoft.com/office/word/2010/wordprocessingDrawing" xmlns:wp="http://schemas.openxmlformats.org/drawingml/2006/wordprocessingDrawing" xmlns:w10="urn:schemas-microsoft-com:office:word" xmlns:w="http://schemas.openxmlformats.org/wordprocessingml/2006/main" xmlns:w14="http://schemas.microsoft.com/office/word/2010/wordml" xmlns:w15="http://schemas.microsoft.com/office/word/2012/wordml" xmlns:w16cex="http://schemas.microsoft.com/office/word/2018/wordml/cex" xmlns:w16cid="http://schemas.microsoft.com/office/word/2016/wordml/cid" xmlns:w16="http://schemas.microsoft.com/office/word/2018/wordml" xmlns:w16se="http://schemas.microsoft.com/office/word/2015/wordml/symex" xmlns:wpg="http://schemas.microsoft.com/office/word/2010/wordprocessingGroup" xmlns:wpi="http://schemas.microsoft.com/office/word/2010/wordprocessingInk" xmlns:wne="http://schemas.microsoft.com/office/word/2006/wordml" xmlns:wps="http://schemas.microsoft.com/office/word/2010/wordprocessingShape" mc:Ignorable="w14 w15 w16se w16cid w16 w16cex wp14">
   <w:footnote w:type="separator" w:id="-1">
     <w:p>
       <w:r>
@@ -13396,7 +14134,7 @@
 </file>
 
 <file path=word/numbering.xml><?xml version="1.0" encoding="utf-8"?>
-<w:numbering xmlns:wpc="http://schemas.microsoft.com/office/word/2010/wordprocessingCanvas" xmlns:cx="http://schemas.microsoft.com/office/drawing/2014/chartex" xmlns:cx1="http://schemas.microsoft.com/office/drawing/2015/9/8/chartex" xmlns:cx2="http://schemas.microsoft.com/office/drawing/2015/10/21/chartex" xmlns:cx3="http://schemas.microsoft.com/office/drawing/2016/5/9/chartex" xmlns:cx4="http://schemas.microsoft.com/office/drawing/2016/5/10/chartex" xmlns:cx5="http://schemas.microsoft.com/office/drawing/2016/5/11/chartex" xmlns:cx6="http://schemas.microsoft.com/office/drawing/2016/5/12/chartex" xmlns:cx7="http://schemas.microsoft.com/office/drawing/2016/5/13/chartex" xmlns:cx8="http://schemas.microsoft.com/office/drawing/2016/5/14/chartex" xmlns:mc="http://schemas.openxmlformats.org/markup-compatibility/2006" xmlns:aink="http://schemas.microsoft.com/office/drawing/2016/ink" xmlns:am3d="http://schemas.microsoft.com/office/drawing/2017/model3d" xmlns:o="urn:schemas-microsoft-com:office:office" xmlns:r="http://schemas.openxmlformats.org/officeDocument/2006/relationships" xmlns:m="http://schemas.openxmlformats.org/officeDocument/2006/math" xmlns:v="urn:schemas-microsoft-com:vml" xmlns:wp14="http://schemas.microsoft.com/office/word/2010/wordprocessingDrawing" xmlns:wp="http://schemas.openxmlformats.org/drawingml/2006/wordprocessingDrawing" xmlns:w10="urn:schemas-microsoft-com:office:word" xmlns:w="http://schemas.openxmlformats.org/wordprocessingml/2006/main" xmlns:w14="http://schemas.microsoft.com/office/word/2010/wordml" xmlns:w15="http://schemas.microsoft.com/office/word/2012/wordml" xmlns:w16cid="http://schemas.microsoft.com/office/word/2016/wordml/cid" xmlns:w16se="http://schemas.microsoft.com/office/word/2015/wordml/symex" xmlns:wpg="http://schemas.microsoft.com/office/word/2010/wordprocessingGroup" xmlns:wpi="http://schemas.microsoft.com/office/word/2010/wordprocessingInk" xmlns:wne="http://schemas.microsoft.com/office/word/2006/wordml" xmlns:wps="http://schemas.microsoft.com/office/word/2010/wordprocessingShape" mc:Ignorable="w14 w15 w16se w16cid wp14">
+<w:numbering xmlns:wpc="http://schemas.microsoft.com/office/word/2010/wordprocessingCanvas" xmlns:cx="http://schemas.microsoft.com/office/drawing/2014/chartex" xmlns:cx1="http://schemas.microsoft.com/office/drawing/2015/9/8/chartex" xmlns:cx2="http://schemas.microsoft.com/office/drawing/2015/10/21/chartex" xmlns:cx3="http://schemas.microsoft.com/office/drawing/2016/5/9/chartex" xmlns:cx4="http://schemas.microsoft.com/office/drawing/2016/5/10/chartex" xmlns:cx5="http://schemas.microsoft.com/office/drawing/2016/5/11/chartex" xmlns:cx6="http://schemas.microsoft.com/office/drawing/2016/5/12/chartex" xmlns:cx7="http://schemas.microsoft.com/office/drawing/2016/5/13/chartex" xmlns:cx8="http://schemas.microsoft.com/office/drawing/2016/5/14/chartex" xmlns:mc="http://schemas.openxmlformats.org/markup-compatibility/2006" xmlns:aink="http://schemas.microsoft.com/office/drawing/2016/ink" xmlns:am3d="http://schemas.microsoft.com/office/drawing/2017/model3d" xmlns:o="urn:schemas-microsoft-com:office:office" xmlns:r="http://schemas.openxmlformats.org/officeDocument/2006/relationships" xmlns:m="http://schemas.openxmlformats.org/officeDocument/2006/math" xmlns:v="urn:schemas-microsoft-com:vml" xmlns:wp14="http://schemas.microsoft.com/office/word/2010/wordprocessingDrawing" xmlns:wp="http://schemas.openxmlformats.org/drawingml/2006/wordprocessingDrawing" xmlns:w10="urn:schemas-microsoft-com:office:word" xmlns:w="http://schemas.openxmlformats.org/wordprocessingml/2006/main" xmlns:w14="http://schemas.microsoft.com/office/word/2010/wordml" xmlns:w15="http://schemas.microsoft.com/office/word/2012/wordml" xmlns:w16cex="http://schemas.microsoft.com/office/word/2018/wordml/cex" xmlns:w16cid="http://schemas.microsoft.com/office/word/2016/wordml/cid" xmlns:w16="http://schemas.microsoft.com/office/word/2018/wordml" xmlns:w16se="http://schemas.microsoft.com/office/word/2015/wordml/symex" xmlns:wpg="http://schemas.microsoft.com/office/word/2010/wordprocessingGroup" xmlns:wpi="http://schemas.microsoft.com/office/word/2010/wordprocessingInk" xmlns:wne="http://schemas.microsoft.com/office/word/2006/wordml" xmlns:wps="http://schemas.microsoft.com/office/word/2010/wordprocessingShape" mc:Ignorable="w14 w15 w16se w16cid w16 w16cex wp14">
   <w:abstractNum w:abstractNumId="0" w15:restartNumberingAfterBreak="0">
     <w:nsid w:val="13C52076"/>
     <w:multiLevelType w:val="hybridMultilevel"/>
@@ -13823,6 +14561,119 @@
     </w:lvl>
   </w:abstractNum>
   <w:abstractNum w:abstractNumId="4" w15:restartNumberingAfterBreak="0">
+    <w:nsid w:val="2DEC6EB6"/>
+    <w:multiLevelType w:val="hybridMultilevel"/>
+    <w:tmpl w:val="03C29E8C"/>
+    <w:lvl w:ilvl="0" w:tplc="08090001">
+      <w:start w:val="1"/>
+      <w:numFmt w:val="bullet"/>
+      <w:lvlText w:val=""/>
+      <w:lvlJc w:val="left"/>
+      <w:pPr>
+        <w:ind w:left="720" w:hanging="360"/>
+      </w:pPr>
+      <w:rPr>
+        <w:rFonts w:ascii="Symbol" w:hAnsi="Symbol" w:hint="default"/>
+      </w:rPr>
+    </w:lvl>
+    <w:lvl w:ilvl="1" w:tplc="08090003" w:tentative="1">
+      <w:start w:val="1"/>
+      <w:numFmt w:val="bullet"/>
+      <w:lvlText w:val="o"/>
+      <w:lvlJc w:val="left"/>
+      <w:pPr>
+        <w:ind w:left="1440" w:hanging="360"/>
+      </w:pPr>
+      <w:rPr>
+        <w:rFonts w:ascii="Courier New" w:hAnsi="Courier New" w:cs="Courier New" w:hint="default"/>
+      </w:rPr>
+    </w:lvl>
+    <w:lvl w:ilvl="2" w:tplc="08090005" w:tentative="1">
+      <w:start w:val="1"/>
+      <w:numFmt w:val="bullet"/>
+      <w:lvlText w:val=""/>
+      <w:lvlJc w:val="left"/>
+      <w:pPr>
+        <w:ind w:left="2160" w:hanging="360"/>
+      </w:pPr>
+      <w:rPr>
+        <w:rFonts w:ascii="Wingdings" w:hAnsi="Wingdings" w:hint="default"/>
+      </w:rPr>
+    </w:lvl>
+    <w:lvl w:ilvl="3" w:tplc="08090001" w:tentative="1">
+      <w:start w:val="1"/>
+      <w:numFmt w:val="bullet"/>
+      <w:lvlText w:val=""/>
+      <w:lvlJc w:val="left"/>
+      <w:pPr>
+        <w:ind w:left="2880" w:hanging="360"/>
+      </w:pPr>
+      <w:rPr>
+        <w:rFonts w:ascii="Symbol" w:hAnsi="Symbol" w:hint="default"/>
+      </w:rPr>
+    </w:lvl>
+    <w:lvl w:ilvl="4" w:tplc="08090003" w:tentative="1">
+      <w:start w:val="1"/>
+      <w:numFmt w:val="bullet"/>
+      <w:lvlText w:val="o"/>
+      <w:lvlJc w:val="left"/>
+      <w:pPr>
+        <w:ind w:left="3600" w:hanging="360"/>
+      </w:pPr>
+      <w:rPr>
+        <w:rFonts w:ascii="Courier New" w:hAnsi="Courier New" w:cs="Courier New" w:hint="default"/>
+      </w:rPr>
+    </w:lvl>
+    <w:lvl w:ilvl="5" w:tplc="08090005" w:tentative="1">
+      <w:start w:val="1"/>
+      <w:numFmt w:val="bullet"/>
+      <w:lvlText w:val=""/>
+      <w:lvlJc w:val="left"/>
+      <w:pPr>
+        <w:ind w:left="4320" w:hanging="360"/>
+      </w:pPr>
+      <w:rPr>
+        <w:rFonts w:ascii="Wingdings" w:hAnsi="Wingdings" w:hint="default"/>
+      </w:rPr>
+    </w:lvl>
+    <w:lvl w:ilvl="6" w:tplc="08090001" w:tentative="1">
+      <w:start w:val="1"/>
+      <w:numFmt w:val="bullet"/>
+      <w:lvlText w:val=""/>
+      <w:lvlJc w:val="left"/>
+      <w:pPr>
+        <w:ind w:left="5040" w:hanging="360"/>
+      </w:pPr>
+      <w:rPr>
+        <w:rFonts w:ascii="Symbol" w:hAnsi="Symbol" w:hint="default"/>
+      </w:rPr>
+    </w:lvl>
+    <w:lvl w:ilvl="7" w:tplc="08090003" w:tentative="1">
+      <w:start w:val="1"/>
+      <w:numFmt w:val="bullet"/>
+      <w:lvlText w:val="o"/>
+      <w:lvlJc w:val="left"/>
+      <w:pPr>
+        <w:ind w:left="5760" w:hanging="360"/>
+      </w:pPr>
+      <w:rPr>
+        <w:rFonts w:ascii="Courier New" w:hAnsi="Courier New" w:cs="Courier New" w:hint="default"/>
+      </w:rPr>
+    </w:lvl>
+    <w:lvl w:ilvl="8" w:tplc="08090005" w:tentative="1">
+      <w:start w:val="1"/>
+      <w:numFmt w:val="bullet"/>
+      <w:lvlText w:val=""/>
+      <w:lvlJc w:val="left"/>
+      <w:pPr>
+        <w:ind w:left="6480" w:hanging="360"/>
+      </w:pPr>
+      <w:rPr>
+        <w:rFonts w:ascii="Wingdings" w:hAnsi="Wingdings" w:hint="default"/>
+      </w:rPr>
+    </w:lvl>
+  </w:abstractNum>
+  <w:abstractNum w:abstractNumId="5" w15:restartNumberingAfterBreak="0">
     <w:nsid w:val="50F87577"/>
     <w:multiLevelType w:val="hybridMultilevel"/>
     <w:tmpl w:val="32B22AAC"/>
@@ -13935,7 +14786,7 @@
       </w:rPr>
     </w:lvl>
   </w:abstractNum>
-  <w:abstractNum w:abstractNumId="5" w15:restartNumberingAfterBreak="0">
+  <w:abstractNum w:abstractNumId="6" w15:restartNumberingAfterBreak="0">
     <w:nsid w:val="54F04DBD"/>
     <w:multiLevelType w:val="hybridMultilevel"/>
     <w:tmpl w:val="2550CFD4"/>
@@ -14048,7 +14899,7 @@
       </w:rPr>
     </w:lvl>
   </w:abstractNum>
-  <w:abstractNum w:abstractNumId="6" w15:restartNumberingAfterBreak="0">
+  <w:abstractNum w:abstractNumId="7" w15:restartNumberingAfterBreak="0">
     <w:nsid w:val="550B560F"/>
     <w:multiLevelType w:val="hybridMultilevel"/>
     <w:tmpl w:val="8780A290"/>
@@ -14161,7 +15012,7 @@
       </w:rPr>
     </w:lvl>
   </w:abstractNum>
-  <w:abstractNum w:abstractNumId="7" w15:restartNumberingAfterBreak="0">
+  <w:abstractNum w:abstractNumId="8" w15:restartNumberingAfterBreak="0">
     <w:nsid w:val="57243F1E"/>
     <w:multiLevelType w:val="hybridMultilevel"/>
     <w:tmpl w:val="21B452A8"/>
@@ -14278,7 +15129,7 @@
     <w:abstractNumId w:val="1"/>
   </w:num>
   <w:num w:numId="2">
-    <w:abstractNumId w:val="4"/>
+    <w:abstractNumId w:val="5"/>
   </w:num>
   <w:num w:numId="3">
     <w:abstractNumId w:val="3"/>
@@ -14290,19 +15141,22 @@
     <w:abstractNumId w:val="0"/>
   </w:num>
   <w:num w:numId="6">
+    <w:abstractNumId w:val="8"/>
+  </w:num>
+  <w:num w:numId="7">
     <w:abstractNumId w:val="7"/>
   </w:num>
-  <w:num w:numId="7">
+  <w:num w:numId="8">
     <w:abstractNumId w:val="6"/>
   </w:num>
-  <w:num w:numId="8">
-    <w:abstractNumId w:val="5"/>
+  <w:num w:numId="9">
+    <w:abstractNumId w:val="4"/>
   </w:num>
 </w:numbering>
 </file>
 
 <file path=word/styles.xml><?xml version="1.0" encoding="utf-8"?>
-<w:styles xmlns:mc="http://schemas.openxmlformats.org/markup-compatibility/2006" xmlns:r="http://schemas.openxmlformats.org/officeDocument/2006/relationships" xmlns:w="http://schemas.openxmlformats.org/wordprocessingml/2006/main" xmlns:w14="http://schemas.microsoft.com/office/word/2010/wordml" xmlns:w15="http://schemas.microsoft.com/office/word/2012/wordml" xmlns:w16cid="http://schemas.microsoft.com/office/word/2016/wordml/cid" xmlns:w16se="http://schemas.microsoft.com/office/word/2015/wordml/symex" mc:Ignorable="w14 w15 w16se w16cid">
+<w:styles xmlns:mc="http://schemas.openxmlformats.org/markup-compatibility/2006" xmlns:r="http://schemas.openxmlformats.org/officeDocument/2006/relationships" xmlns:w="http://schemas.openxmlformats.org/wordprocessingml/2006/main" xmlns:w14="http://schemas.microsoft.com/office/word/2010/wordml" xmlns:w15="http://schemas.microsoft.com/office/word/2012/wordml" xmlns:w16cex="http://schemas.microsoft.com/office/word/2018/wordml/cex" xmlns:w16cid="http://schemas.microsoft.com/office/word/2016/wordml/cid" xmlns:w16="http://schemas.microsoft.com/office/word/2018/wordml" xmlns:w16se="http://schemas.microsoft.com/office/word/2015/wordml/symex" mc:Ignorable="w14 w15 w16se w16cid w16 w16cex">
   <w:docDefaults>
     <w:rPrDefault>
       <w:rPr>
@@ -14695,6 +15549,7 @@
   <w:style w:type="paragraph" w:default="1" w:styleId="Normal">
     <w:name w:val="Normal"/>
     <w:qFormat/>
+    <w:rsid w:val="009E093A"/>
   </w:style>
   <w:style w:type="paragraph" w:styleId="Heading1">
     <w:name w:val="heading 1"/>

</xml_diff>